<commit_message>
updated document about testing the package using docker
</commit_message>
<xml_diff>
--- a/PlagiarismChecker/doc/RepeatedTextChecker-manual-chinese-version.docx
+++ b/PlagiarismChecker/doc/RepeatedTextChecker-manual-chinese-version.docx
@@ -774,6 +774,11 @@
       </w:hyperlink>
     </w:p>
     <w:p>
+      <w:pPr>
+        <w:rPr>
+          <w:ins w:id="8" w:author="Liu, Xiaohua" w:date="2015-08-01T23:49:00Z"/>
+        </w:rPr>
+      </w:pPr>
       <w:r>
         <w:rPr>
           <w:rFonts w:hint="eastAsia"/>
@@ -814,9 +819,156 @@
     </w:p>
     <w:p>
       <w:pPr>
+        <w:pStyle w:val="Heading3"/>
+        <w:rPr>
+          <w:ins w:id="9" w:author="Liu, Xiaohua" w:date="2015-08-01T23:49:00Z"/>
+        </w:rPr>
+        <w:pPrChange w:id="10" w:author="Liu, Xiaohua" w:date="2015-08-01T23:49:00Z">
+          <w:pPr/>
+        </w:pPrChange>
+      </w:pPr>
+      <w:ins w:id="11" w:author="Liu, Xiaohua" w:date="2015-08-01T23:49:00Z">
+        <w:r>
+          <w:t xml:space="preserve">1.3 </w:t>
+        </w:r>
+        <w:r>
+          <w:rPr>
+            <w:rFonts w:hint="eastAsia"/>
+          </w:rPr>
+          <w:t>使用</w:t>
+        </w:r>
+        <w:r>
+          <w:t>DOCKER</w:t>
+        </w:r>
+      </w:ins>
+    </w:p>
+    <w:p>
+      <w:pPr>
+        <w:tabs>
+          <w:tab w:val="left" w:pos="916"/>
+          <w:tab w:val="left" w:pos="1832"/>
+          <w:tab w:val="left" w:pos="2748"/>
+          <w:tab w:val="left" w:pos="3664"/>
+          <w:tab w:val="left" w:pos="4580"/>
+          <w:tab w:val="left" w:pos="5496"/>
+          <w:tab w:val="left" w:pos="6412"/>
+          <w:tab w:val="left" w:pos="7328"/>
+          <w:tab w:val="left" w:pos="8244"/>
+          <w:tab w:val="left" w:pos="9160"/>
+          <w:tab w:val="left" w:pos="10076"/>
+          <w:tab w:val="left" w:pos="10992"/>
+          <w:tab w:val="left" w:pos="11908"/>
+          <w:tab w:val="left" w:pos="12824"/>
+          <w:tab w:val="left" w:pos="13740"/>
+          <w:tab w:val="left" w:pos="14656"/>
+        </w:tabs>
+        <w:spacing w:after="0" w:line="240" w:lineRule="auto"/>
+        <w:rPr>
+          <w:ins w:id="12" w:author="Liu, Xiaohua" w:date="2015-08-01T23:51:00Z"/>
+          <w:rFonts w:ascii="Courier New" w:hAnsi="Courier New" w:cs="Courier New"/>
+          <w:sz w:val="20"/>
+          <w:szCs w:val="20"/>
+        </w:rPr>
+      </w:pPr>
+      <w:ins w:id="13" w:author="Liu, Xiaohua" w:date="2015-08-01T23:51:00Z">
+        <w:r>
+          <w:rPr>
+            <w:rFonts w:ascii="Courier New" w:hAnsi="Courier New" w:cs="Courier New" w:hint="eastAsia"/>
+            <w:sz w:val="20"/>
+            <w:szCs w:val="20"/>
+          </w:rPr>
+          <w:t>安装</w:t>
+        </w:r>
+        <w:r>
+          <w:rPr>
+            <w:rFonts w:ascii="Courier New" w:hAnsi="Courier New" w:cs="Courier New"/>
+            <w:sz w:val="20"/>
+            <w:szCs w:val="20"/>
+          </w:rPr>
+          <w:t>DOCKER</w:t>
+        </w:r>
+        <w:r>
+          <w:rPr>
+            <w:rFonts w:ascii="Courier New" w:hAnsi="Courier New" w:cs="Courier New"/>
+            <w:sz w:val="20"/>
+            <w:szCs w:val="20"/>
+          </w:rPr>
+          <w:t>请参考相关文档，例如</w:t>
+        </w:r>
+        <w:r>
+          <w:rPr>
+            <w:rFonts w:ascii="Courier New" w:hAnsi="Courier New" w:cs="Courier New"/>
+            <w:sz w:val="20"/>
+            <w:szCs w:val="20"/>
+          </w:rPr>
+          <w:t>https://docs.docker.com/installation/ubuntulinux/</w:t>
+        </w:r>
+      </w:ins>
+    </w:p>
+    <w:p>
+      <w:pPr>
+        <w:rPr>
+          <w:ins w:id="14" w:author="Liu, Xiaohua" w:date="2015-08-01T23:52:00Z"/>
+        </w:rPr>
+      </w:pPr>
+      <w:ins w:id="15" w:author="Liu, Xiaohua" w:date="2015-08-01T23:52:00Z">
+        <w:r>
+          <w:rPr>
+            <w:rFonts w:hint="eastAsia"/>
+          </w:rPr>
+          <w:t>然后</w:t>
+        </w:r>
+        <w:r>
+          <w:t>执行：</w:t>
+        </w:r>
+      </w:ins>
+    </w:p>
+    <w:p>
+      <w:pPr>
+        <w:rPr>
+          <w:ins w:id="16" w:author="Liu, Xiaohua" w:date="2015-08-01T23:50:00Z"/>
+        </w:rPr>
+      </w:pPr>
+      <w:proofErr w:type="spellStart"/>
+      <w:proofErr w:type="gramStart"/>
+      <w:ins w:id="17" w:author="Liu, Xiaohua" w:date="2015-08-01T23:51:00Z">
+        <w:r>
+          <w:t>sudo</w:t>
+        </w:r>
+        <w:proofErr w:type="spellEnd"/>
+        <w:proofErr w:type="gramEnd"/>
+        <w:r>
+          <w:t xml:space="preserve"> </w:t>
+        </w:r>
+      </w:ins>
+      <w:proofErr w:type="spellStart"/>
+      <w:ins w:id="18" w:author="Liu, Xiaohua" w:date="2015-08-01T23:50:00Z">
+        <w:r>
+          <w:t>docker</w:t>
+        </w:r>
+        <w:proofErr w:type="spellEnd"/>
+        <w:r>
+          <w:t xml:space="preserve"> pull lxh5147/</w:t>
+        </w:r>
+        <w:proofErr w:type="spellStart"/>
+        <w:r>
+          <w:t>plagiarism_checker</w:t>
+        </w:r>
+        <w:proofErr w:type="spellEnd"/>
+      </w:ins>
+    </w:p>
+    <w:p>
+      <w:pPr>
+        <w:rPr>
+          <w:rFonts w:hint="eastAsia"/>
+        </w:rPr>
+      </w:pPr>
+    </w:p>
+    <w:p>
+      <w:pPr>
         <w:pStyle w:val="Heading2"/>
         <w:rPr>
-          <w:del w:id="8" w:author="Liu, Xiaohua" w:date="2015-07-30T18:53:00Z"/>
+          <w:del w:id="19" w:author="Liu, Xiaohua" w:date="2015-07-30T18:53:00Z"/>
         </w:rPr>
       </w:pPr>
       <w:r>
@@ -836,7 +988,7 @@
       <w:pPr>
         <w:pStyle w:val="Heading3"/>
         <w:rPr>
-          <w:ins w:id="9" w:author="Liu, Xiaohua" w:date="2015-07-30T18:54:00Z"/>
+          <w:ins w:id="20" w:author="Liu, Xiaohua" w:date="2015-07-30T18:54:00Z"/>
         </w:rPr>
       </w:pPr>
       <w:r>
@@ -845,7 +997,7 @@
         </w:rPr>
         <w:t xml:space="preserve">2.1 </w:t>
       </w:r>
-      <w:ins w:id="10" w:author="Liu, Xiaohua" w:date="2015-07-30T18:55:00Z">
+      <w:ins w:id="21" w:author="Liu, Xiaohua" w:date="2015-07-30T18:55:00Z">
         <w:r>
           <w:rPr>
             <w:rFonts w:hint="eastAsia"/>
@@ -853,7 +1005,7 @@
           <w:t>导出</w:t>
         </w:r>
       </w:ins>
-      <w:ins w:id="11" w:author="Liu, Xiaohua" w:date="2015-07-30T18:54:00Z">
+      <w:ins w:id="22" w:author="Liu, Xiaohua" w:date="2015-07-30T18:54:00Z">
         <w:r>
           <w:t>论文库</w:t>
         </w:r>
@@ -862,15 +1014,15 @@
     <w:p>
       <w:pPr>
         <w:rPr>
-          <w:ins w:id="12" w:author="Liu, Xiaohua" w:date="2015-07-30T18:58:00Z"/>
-        </w:rPr>
-        <w:pPrChange w:id="13" w:author="Liu, Xiaohua" w:date="2015-07-30T18:55:00Z">
+          <w:ins w:id="23" w:author="Liu, Xiaohua" w:date="2015-07-30T18:58:00Z"/>
+        </w:rPr>
+        <w:pPrChange w:id="24" w:author="Liu, Xiaohua" w:date="2015-07-30T18:55:00Z">
           <w:pPr>
             <w:pStyle w:val="Heading3"/>
           </w:pPr>
         </w:pPrChange>
       </w:pPr>
-      <w:ins w:id="14" w:author="Liu, Xiaohua" w:date="2015-07-30T18:55:00Z">
+      <w:ins w:id="25" w:author="Liu, Xiaohua" w:date="2015-07-30T18:55:00Z">
         <w:r>
           <w:rPr>
             <w:rFonts w:hint="eastAsia"/>
@@ -890,7 +1042,7 @@
           <w:t>库全文</w:t>
         </w:r>
       </w:ins>
-      <w:ins w:id="15" w:author="Liu, Xiaohua" w:date="2015-07-30T18:56:00Z">
+      <w:ins w:id="26" w:author="Liu, Xiaohua" w:date="2015-07-30T18:56:00Z">
         <w:r>
           <w:rPr>
             <w:rFonts w:hint="eastAsia"/>
@@ -915,7 +1067,7 @@
           <w:t>的文本）</w:t>
         </w:r>
       </w:ins>
-      <w:ins w:id="16" w:author="Liu, Xiaohua" w:date="2015-07-30T18:55:00Z">
+      <w:ins w:id="27" w:author="Liu, Xiaohua" w:date="2015-07-30T18:55:00Z">
         <w:r>
           <w:rPr>
             <w:rFonts w:hint="eastAsia"/>
@@ -935,7 +1087,7 @@
           <w:t>对应一个</w:t>
         </w:r>
       </w:ins>
-      <w:ins w:id="17" w:author="Liu, Xiaohua" w:date="2015-07-30T18:56:00Z">
+      <w:ins w:id="28" w:author="Liu, Xiaohua" w:date="2015-07-30T18:56:00Z">
         <w:r>
           <w:rPr>
             <w:rFonts w:hint="eastAsia"/>
@@ -991,7 +1143,7 @@
           <w:t>为整数</w:t>
         </w:r>
       </w:ins>
-      <w:ins w:id="18" w:author="Liu, Xiaohua" w:date="2015-07-30T18:57:00Z">
+      <w:ins w:id="29" w:author="Liu, Xiaohua" w:date="2015-07-30T18:57:00Z">
         <w:r>
           <w:rPr>
             <w:rFonts w:hint="eastAsia"/>
@@ -1002,7 +1154,7 @@
           <w:t>目录称为</w:t>
         </w:r>
       </w:ins>
-      <w:ins w:id="19" w:author="Liu, Xiaohua" w:date="2015-07-30T19:04:00Z">
+      <w:ins w:id="30" w:author="Liu, Xiaohua" w:date="2015-07-30T19:04:00Z">
         <w:r>
           <w:rPr>
             <w:rFonts w:hint="eastAsia"/>
@@ -1013,7 +1165,7 @@
           <w:t>DF</w:t>
         </w:r>
       </w:ins>
-      <w:ins w:id="20" w:author="Liu, Xiaohua" w:date="2015-07-30T18:57:00Z">
+      <w:ins w:id="31" w:author="Liu, Xiaohua" w:date="2015-07-30T18:57:00Z">
         <w:r>
           <w:rPr>
             <w:rFonts w:hint="eastAsia"/>
@@ -1026,8 +1178,8 @@
       </w:ins>
     </w:p>
     <w:p>
-      <w:moveToRangeStart w:id="21" w:author="Liu, Xiaohua" w:date="2015-07-30T18:58:00Z" w:name="move426046033"/>
-      <w:moveTo w:id="22" w:author="Liu, Xiaohua" w:date="2015-07-30T18:58:00Z">
+      <w:moveToRangeStart w:id="32" w:author="Liu, Xiaohua" w:date="2015-07-30T18:58:00Z" w:name="move426046033"/>
+      <w:moveTo w:id="33" w:author="Liu, Xiaohua" w:date="2015-07-30T18:58:00Z">
         <w:r>
           <w:rPr>
             <w:rFonts w:hint="eastAsia"/>
@@ -1035,7 +1187,7 @@
           <w:t>可以新建多个</w:t>
         </w:r>
       </w:moveTo>
-      <w:ins w:id="23" w:author="Liu, Xiaohua" w:date="2015-07-30T18:58:00Z">
+      <w:ins w:id="34" w:author="Liu, Xiaohua" w:date="2015-07-30T18:58:00Z">
         <w:r>
           <w:t>PDF</w:t>
         </w:r>
@@ -1049,8 +1201,8 @@
           <w:t>库目录</w:t>
         </w:r>
       </w:ins>
-      <w:moveTo w:id="24" w:author="Liu, Xiaohua" w:date="2015-07-30T18:58:00Z">
-        <w:del w:id="25" w:author="Liu, Xiaohua" w:date="2015-07-30T18:58:00Z">
+      <w:moveTo w:id="35" w:author="Liu, Xiaohua" w:date="2015-07-30T18:58:00Z">
+        <w:del w:id="36" w:author="Liu, Xiaohua" w:date="2015-07-30T18:58:00Z">
           <w:r>
             <w:rPr>
               <w:rFonts w:hint="eastAsia"/>
@@ -1065,7 +1217,7 @@
           <w:t>,</w:t>
         </w:r>
       </w:moveTo>
-      <w:ins w:id="26" w:author="Liu, Xiaohua" w:date="2015-07-30T18:59:00Z">
+      <w:ins w:id="37" w:author="Liu, Xiaohua" w:date="2015-07-30T18:59:00Z">
         <w:r>
           <w:rPr>
             <w:rFonts w:hint="eastAsia"/>
@@ -1076,8 +1228,8 @@
           <w:t>把</w:t>
         </w:r>
       </w:ins>
-      <w:moveTo w:id="27" w:author="Liu, Xiaohua" w:date="2015-07-30T18:58:00Z">
-        <w:del w:id="28" w:author="Liu, Xiaohua" w:date="2015-07-30T18:59:00Z">
+      <w:moveTo w:id="38" w:author="Liu, Xiaohua" w:date="2015-07-30T18:58:00Z">
+        <w:del w:id="39" w:author="Liu, Xiaohua" w:date="2015-07-30T18:59:00Z">
           <w:r>
             <w:rPr>
               <w:rFonts w:hint="eastAsia"/>
@@ -1092,7 +1244,7 @@
           <w:t>论文</w:t>
         </w:r>
       </w:moveTo>
-      <w:ins w:id="29" w:author="Liu, Xiaohua" w:date="2015-07-30T18:59:00Z">
+      <w:ins w:id="40" w:author="Liu, Xiaohua" w:date="2015-07-30T18:59:00Z">
         <w:r>
           <w:rPr>
             <w:rFonts w:hint="eastAsia"/>
@@ -1106,14 +1258,14 @@
           <w:t>文本</w:t>
         </w:r>
       </w:ins>
-      <w:moveTo w:id="30" w:author="Liu, Xiaohua" w:date="2015-07-30T18:58:00Z">
+      <w:moveTo w:id="41" w:author="Liu, Xiaohua" w:date="2015-07-30T18:58:00Z">
         <w:r>
           <w:rPr>
             <w:rFonts w:hint="eastAsia"/>
           </w:rPr>
           <w:t>全文分布在多个目录下</w:t>
         </w:r>
-        <w:del w:id="31" w:author="Liu, Xiaohua" w:date="2015-07-30T18:59:00Z">
+        <w:del w:id="42" w:author="Liu, Xiaohua" w:date="2015-07-30T18:59:00Z">
           <w:r>
             <w:rPr>
               <w:rFonts w:hint="eastAsia"/>
@@ -1122,7 +1274,7 @@
           </w:r>
         </w:del>
       </w:moveTo>
-      <w:ins w:id="32" w:author="Liu, Xiaohua" w:date="2015-07-30T18:59:00Z">
+      <w:ins w:id="43" w:author="Liu, Xiaohua" w:date="2015-07-30T18:59:00Z">
         <w:r>
           <w:rPr>
             <w:rFonts w:hint="eastAsia"/>
@@ -1142,8 +1294,8 @@
           <w:t>要</w:t>
         </w:r>
       </w:ins>
-      <w:moveTo w:id="33" w:author="Liu, Xiaohua" w:date="2015-07-30T18:58:00Z">
-        <w:del w:id="34" w:author="Liu, Xiaohua" w:date="2015-07-30T18:59:00Z">
+      <w:moveTo w:id="44" w:author="Liu, Xiaohua" w:date="2015-07-30T18:58:00Z">
+        <w:del w:id="45" w:author="Liu, Xiaohua" w:date="2015-07-30T18:59:00Z">
           <w:r>
             <w:rPr>
               <w:rFonts w:hint="eastAsia"/>
@@ -1200,7 +1352,7 @@
           <w:t>2</w:t>
         </w:r>
       </w:moveTo>
-      <w:ins w:id="35" w:author="Liu, Xiaohua" w:date="2015-07-30T18:59:00Z">
+      <w:ins w:id="46" w:author="Liu, Xiaohua" w:date="2015-07-30T18:59:00Z">
         <w:r>
           <w:t>PDF</w:t>
         </w:r>
@@ -1208,7 +1360,7 @@
           <w:t>全文</w:t>
         </w:r>
       </w:ins>
-      <w:moveTo w:id="36" w:author="Liu, Xiaohua" w:date="2015-07-30T18:58:00Z">
+      <w:moveTo w:id="47" w:author="Liu, Xiaohua" w:date="2015-07-30T18:58:00Z">
         <w:r>
           <w:rPr>
             <w:rFonts w:hint="eastAsia"/>
@@ -1235,12 +1387,12 @@
         </w:r>
       </w:moveTo>
     </w:p>
-    <w:moveToRangeEnd w:id="21"/>
+    <w:moveToRangeEnd w:id="32"/>
     <w:p>
       <w:pPr>
         <w:pStyle w:val="Heading3"/>
       </w:pPr>
-      <w:ins w:id="37" w:author="Liu, Xiaohua" w:date="2015-07-30T18:54:00Z">
+      <w:ins w:id="48" w:author="Liu, Xiaohua" w:date="2015-07-30T18:54:00Z">
         <w:r>
           <w:t>2.2</w:t>
         </w:r>
@@ -1255,10 +1407,10 @@
     <w:p>
       <w:pPr>
         <w:rPr>
-          <w:del w:id="38" w:author="Liu, Xiaohua" w:date="2015-07-30T19:00:00Z"/>
-        </w:rPr>
-      </w:pPr>
-      <w:del w:id="39" w:author="Liu, Xiaohua" w:date="2015-07-30T19:00:00Z">
+          <w:del w:id="49" w:author="Liu, Xiaohua" w:date="2015-07-30T19:00:00Z"/>
+        </w:rPr>
+      </w:pPr>
+      <w:del w:id="50" w:author="Liu, Xiaohua" w:date="2015-07-30T19:00:00Z">
         <w:r>
           <w:rPr>
             <w:rFonts w:hint="eastAsia"/>
@@ -1306,10 +1458,10 @@
     <w:p>
       <w:pPr>
         <w:rPr>
-          <w:del w:id="40" w:author="Liu, Xiaohua" w:date="2015-07-30T19:00:00Z"/>
-        </w:rPr>
-      </w:pPr>
-      <w:del w:id="41" w:author="Liu, Xiaohua" w:date="2015-07-30T19:00:00Z">
+          <w:del w:id="51" w:author="Liu, Xiaohua" w:date="2015-07-30T19:00:00Z"/>
+        </w:rPr>
+      </w:pPr>
+      <w:del w:id="52" w:author="Liu, Xiaohua" w:date="2015-07-30T19:00:00Z">
         <w:r>
           <w:rPr>
             <w:rFonts w:hint="eastAsia"/>
@@ -1351,10 +1503,10 @@
     <w:p>
       <w:pPr>
         <w:rPr>
-          <w:del w:id="42" w:author="Liu, Xiaohua" w:date="2015-07-30T19:00:00Z"/>
-        </w:rPr>
-      </w:pPr>
-      <w:del w:id="43" w:author="Liu, Xiaohua" w:date="2015-07-30T19:00:00Z">
+          <w:del w:id="53" w:author="Liu, Xiaohua" w:date="2015-07-30T19:00:00Z"/>
+        </w:rPr>
+      </w:pPr>
+      <w:del w:id="54" w:author="Liu, Xiaohua" w:date="2015-07-30T19:00:00Z">
         <w:r>
           <w:rPr>
             <w:rFonts w:hint="eastAsia"/>
@@ -1396,10 +1548,10 @@
     <w:p>
       <w:pPr>
         <w:rPr>
-          <w:del w:id="44" w:author="Liu, Xiaohua" w:date="2015-07-30T19:00:00Z"/>
-        </w:rPr>
-      </w:pPr>
-      <w:del w:id="45" w:author="Liu, Xiaohua" w:date="2015-07-30T19:00:00Z">
+          <w:del w:id="55" w:author="Liu, Xiaohua" w:date="2015-07-30T19:00:00Z"/>
+        </w:rPr>
+      </w:pPr>
+      <w:del w:id="56" w:author="Liu, Xiaohua" w:date="2015-07-30T19:00:00Z">
         <w:r>
           <w:rPr>
             <w:rFonts w:hint="eastAsia"/>
@@ -1544,16 +1696,17 @@
     <w:p>
       <w:pPr>
         <w:rPr>
-          <w:del w:id="46" w:author="Liu, Xiaohua" w:date="2015-07-30T19:00:00Z"/>
-        </w:rPr>
-      </w:pPr>
-      <w:moveFromRangeStart w:id="47" w:author="Liu, Xiaohua" w:date="2015-07-30T18:58:00Z" w:name="move426046033"/>
-      <w:moveFrom w:id="48" w:author="Liu, Xiaohua" w:date="2015-07-30T18:58:00Z">
-        <w:del w:id="49" w:author="Liu, Xiaohua" w:date="2015-07-30T19:00:00Z">
+          <w:del w:id="57" w:author="Liu, Xiaohua" w:date="2015-07-30T19:00:00Z"/>
+        </w:rPr>
+      </w:pPr>
+      <w:moveFromRangeStart w:id="58" w:author="Liu, Xiaohua" w:date="2015-07-30T18:58:00Z" w:name="move426046033"/>
+      <w:moveFrom w:id="59" w:author="Liu, Xiaohua" w:date="2015-07-30T18:58:00Z">
+        <w:del w:id="60" w:author="Liu, Xiaohua" w:date="2015-07-30T19:00:00Z">
           <w:r>
             <w:rPr>
               <w:rFonts w:hint="eastAsia"/>
             </w:rPr>
+            <w:lastRenderedPageBreak/>
             <w:delText>可以新建多个论文库目录</w:delText>
           </w:r>
           <w:r>
@@ -1652,10 +1805,10 @@
     <w:p>
       <w:pPr>
         <w:rPr>
-          <w:ins w:id="50" w:author="Liu, Xiaohua" w:date="2015-07-30T19:00:00Z"/>
-        </w:rPr>
-      </w:pPr>
-      <w:ins w:id="51" w:author="Liu, Xiaohua" w:date="2015-07-30T19:00:00Z">
+          <w:ins w:id="61" w:author="Liu, Xiaohua" w:date="2015-07-30T19:00:00Z"/>
+        </w:rPr>
+      </w:pPr>
+      <w:ins w:id="62" w:author="Liu, Xiaohua" w:date="2015-07-30T19:00:00Z">
         <w:r>
           <w:rPr>
             <w:rFonts w:hint="eastAsia"/>
@@ -1685,11 +1838,11 @@
     <w:p>
       <w:pPr>
         <w:rPr>
-          <w:ins w:id="52" w:author="Liu, Xiaohua" w:date="2015-07-30T19:01:00Z"/>
-        </w:rPr>
-      </w:pPr>
-      <w:proofErr w:type="spellStart"/>
-      <w:ins w:id="53" w:author="Liu, Xiaohua" w:date="2015-07-30T19:01:00Z">
+          <w:ins w:id="63" w:author="Liu, Xiaohua" w:date="2015-07-30T19:01:00Z"/>
+        </w:rPr>
+      </w:pPr>
+      <w:proofErr w:type="spellStart"/>
+      <w:ins w:id="64" w:author="Liu, Xiaohua" w:date="2015-07-30T19:01:00Z">
         <w:r>
           <w:t>gradle</w:t>
         </w:r>
@@ -1725,7 +1878,7 @@
           <w:rPr>
             <w:i/>
             <w:color w:val="FF0000"/>
-            <w:rPrChange w:id="54" w:author="Liu, Xiaohua" w:date="2015-07-30T19:03:00Z">
+            <w:rPrChange w:id="65" w:author="Liu, Xiaohua" w:date="2015-07-30T19:03:00Z">
               <w:rPr/>
             </w:rPrChange>
           </w:rPr>
@@ -1736,7 +1889,7 @@
           <w:rPr>
             <w:i/>
             <w:color w:val="FF0000"/>
-            <w:rPrChange w:id="55" w:author="Liu, Xiaohua" w:date="2015-07-30T19:03:00Z">
+            <w:rPrChange w:id="66" w:author="Liu, Xiaohua" w:date="2015-07-30T19:03:00Z">
               <w:rPr/>
             </w:rPrChange>
           </w:rPr>
@@ -1761,7 +1914,7 @@
           <w:rPr>
             <w:i/>
             <w:color w:val="FF0000"/>
-            <w:rPrChange w:id="56" w:author="Liu, Xiaohua" w:date="2015-07-30T19:03:00Z">
+            <w:rPrChange w:id="67" w:author="Liu, Xiaohua" w:date="2015-07-30T19:03:00Z">
               <w:rPr/>
             </w:rPrChange>
           </w:rPr>
@@ -1775,15 +1928,14 @@
     <w:p>
       <w:pPr>
         <w:rPr>
-          <w:ins w:id="57" w:author="Liu, Xiaohua" w:date="2015-07-30T19:01:00Z"/>
-        </w:rPr>
-      </w:pPr>
-      <w:ins w:id="58" w:author="Liu, Xiaohua" w:date="2015-07-30T19:01:00Z">
-        <w:r>
-          <w:rPr>
-            <w:rFonts w:hint="eastAsia"/>
-          </w:rPr>
-          <w:lastRenderedPageBreak/>
+          <w:ins w:id="68" w:author="Liu, Xiaohua" w:date="2015-07-30T19:01:00Z"/>
+        </w:rPr>
+      </w:pPr>
+      <w:ins w:id="69" w:author="Liu, Xiaohua" w:date="2015-07-30T19:01:00Z">
+        <w:r>
+          <w:rPr>
+            <w:rFonts w:hint="eastAsia"/>
+          </w:rPr>
           <w:t>参数</w:t>
         </w:r>
         <w:r>
@@ -1794,11 +1946,11 @@
     <w:p>
       <w:pPr>
         <w:rPr>
-          <w:ins w:id="59" w:author="Liu, Xiaohua" w:date="2015-07-30T19:04:00Z"/>
-        </w:rPr>
-      </w:pPr>
-      <w:proofErr w:type="spellStart"/>
-      <w:ins w:id="60" w:author="Liu, Xiaohua" w:date="2015-07-30T19:01:00Z">
+          <w:ins w:id="70" w:author="Liu, Xiaohua" w:date="2015-07-30T19:04:00Z"/>
+        </w:rPr>
+      </w:pPr>
+      <w:proofErr w:type="spellStart"/>
+      <w:ins w:id="71" w:author="Liu, Xiaohua" w:date="2015-07-30T19:01:00Z">
         <w:r>
           <w:t>pdfTextFileFolders</w:t>
         </w:r>
@@ -1810,7 +1962,7 @@
           <w:t>：</w:t>
         </w:r>
       </w:ins>
-      <w:ins w:id="61" w:author="Liu, Xiaohua" w:date="2015-07-30T19:05:00Z">
+      <w:ins w:id="72" w:author="Liu, Xiaohua" w:date="2015-07-30T19:05:00Z">
         <w:r>
           <w:rPr>
             <w:rFonts w:hint="eastAsia"/>
@@ -1821,7 +1973,7 @@
           <w:t>DF</w:t>
         </w:r>
       </w:ins>
-      <w:ins w:id="62" w:author="Liu, Xiaohua" w:date="2015-07-30T19:02:00Z">
+      <w:ins w:id="73" w:author="Liu, Xiaohua" w:date="2015-07-30T19:02:00Z">
         <w:r>
           <w:rPr>
             <w:rFonts w:hint="eastAsia"/>
@@ -1841,12 +1993,12 @@
           <w:t>列表，多个</w:t>
         </w:r>
       </w:ins>
-      <w:ins w:id="63" w:author="Liu, Xiaohua" w:date="2015-07-30T19:05:00Z">
+      <w:ins w:id="74" w:author="Liu, Xiaohua" w:date="2015-07-30T19:05:00Z">
         <w:r>
           <w:t>PDF</w:t>
         </w:r>
       </w:ins>
-      <w:ins w:id="64" w:author="Liu, Xiaohua" w:date="2015-07-30T19:02:00Z">
+      <w:ins w:id="75" w:author="Liu, Xiaohua" w:date="2015-07-30T19:02:00Z">
         <w:r>
           <w:rPr>
             <w:rFonts w:hint="eastAsia"/>
@@ -1879,12 +2031,12 @@
     <w:p>
       <w:pPr>
         <w:rPr>
-          <w:ins w:id="65" w:author="Liu, Xiaohua" w:date="2015-07-30T19:05:00Z"/>
+          <w:ins w:id="76" w:author="Liu, Xiaohua" w:date="2015-07-30T19:05:00Z"/>
         </w:rPr>
       </w:pPr>
       <w:proofErr w:type="spellStart"/>
       <w:proofErr w:type="gramStart"/>
-      <w:ins w:id="66" w:author="Liu, Xiaohua" w:date="2015-07-30T19:05:00Z">
+      <w:ins w:id="77" w:author="Liu, Xiaohua" w:date="2015-07-30T19:05:00Z">
         <w:r>
           <w:t>articleRepositoryFolder</w:t>
         </w:r>
@@ -1907,11 +2059,11 @@
     <w:p>
       <w:pPr>
         <w:rPr>
-          <w:ins w:id="67" w:author="Liu, Xiaohua" w:date="2015-07-30T19:02:00Z"/>
+          <w:ins w:id="78" w:author="Liu, Xiaohua" w:date="2015-07-30T19:02:00Z"/>
         </w:rPr>
       </w:pPr>
       <w:proofErr w:type="gramStart"/>
-      <w:ins w:id="68" w:author="Liu, Xiaohua" w:date="2015-07-30T19:05:00Z">
+      <w:ins w:id="79" w:author="Liu, Xiaohua" w:date="2015-07-30T19:05:00Z">
         <w:r>
           <w:t>overwrite</w:t>
         </w:r>
@@ -1929,7 +2081,7 @@
           <w:t>参数</w:t>
         </w:r>
       </w:ins>
-      <w:ins w:id="69" w:author="Liu, Xiaohua" w:date="2015-07-30T19:06:00Z">
+      <w:ins w:id="80" w:author="Liu, Xiaohua" w:date="2015-07-30T19:06:00Z">
         <w:r>
           <w:t>，</w:t>
         </w:r>
@@ -1956,23 +2108,23 @@
     <w:p>
       <w:pPr>
         <w:rPr>
-          <w:ins w:id="70" w:author="Liu, Xiaohua" w:date="2015-07-30T19:00:00Z"/>
+          <w:ins w:id="81" w:author="Liu, Xiaohua" w:date="2015-07-30T19:00:00Z"/>
           <w:b/>
           <w:bCs/>
-          <w:rPrChange w:id="71" w:author="Liu, Xiaohua" w:date="2015-07-30T19:09:00Z">
+          <w:rPrChange w:id="82" w:author="Liu, Xiaohua" w:date="2015-07-30T19:09:00Z">
             <w:rPr>
-              <w:ins w:id="72" w:author="Liu, Xiaohua" w:date="2015-07-30T19:00:00Z"/>
+              <w:ins w:id="83" w:author="Liu, Xiaohua" w:date="2015-07-30T19:00:00Z"/>
             </w:rPr>
           </w:rPrChange>
         </w:rPr>
       </w:pPr>
-      <w:ins w:id="73" w:author="Liu, Xiaohua" w:date="2015-07-30T19:02:00Z">
+      <w:ins w:id="84" w:author="Liu, Xiaohua" w:date="2015-07-30T19:02:00Z">
         <w:r>
           <w:rPr>
             <w:rFonts w:hint="eastAsia"/>
             <w:b/>
             <w:bCs/>
-            <w:rPrChange w:id="74" w:author="Liu, Xiaohua" w:date="2015-07-30T19:09:00Z">
+            <w:rPrChange w:id="85" w:author="Liu, Xiaohua" w:date="2015-07-30T19:09:00Z">
               <w:rPr>
                 <w:rFonts w:hint="eastAsia"/>
               </w:rPr>
@@ -1981,13 +2133,13 @@
           <w:t>注意，用合适的参数替换上述命令行中的</w:t>
         </w:r>
       </w:ins>
-      <w:ins w:id="75" w:author="Liu, Xiaohua" w:date="2015-07-30T19:04:00Z">
+      <w:ins w:id="86" w:author="Liu, Xiaohua" w:date="2015-07-30T19:04:00Z">
         <w:r>
           <w:rPr>
             <w:rFonts w:hint="eastAsia"/>
             <w:b/>
             <w:bCs/>
-            <w:rPrChange w:id="76" w:author="Liu, Xiaohua" w:date="2015-07-30T19:09:00Z">
+            <w:rPrChange w:id="87" w:author="Liu, Xiaohua" w:date="2015-07-30T19:09:00Z">
               <w:rPr>
                 <w:rFonts w:hint="eastAsia"/>
               </w:rPr>
@@ -1996,7 +2148,7 @@
           <w:t>红色部分。</w:t>
         </w:r>
       </w:ins>
-      <w:ins w:id="77" w:author="Liu, Xiaohua" w:date="2015-07-30T19:07:00Z">
+      <w:ins w:id="88" w:author="Liu, Xiaohua" w:date="2015-07-30T19:07:00Z">
         <w:r>
           <w:rPr>
             <w:rFonts w:hint="eastAsia"/>
@@ -2010,7 +2162,7 @@
             <w:rFonts w:hint="eastAsia"/>
             <w:b/>
             <w:bCs/>
-            <w:rPrChange w:id="78" w:author="Liu, Xiaohua" w:date="2015-07-30T19:09:00Z">
+            <w:rPrChange w:id="89" w:author="Liu, Xiaohua" w:date="2015-07-30T19:09:00Z">
               <w:rPr>
                 <w:rFonts w:hint="eastAsia"/>
               </w:rPr>
@@ -2022,7 +2174,7 @@
           <w:rPr>
             <w:b/>
             <w:bCs/>
-            <w:rPrChange w:id="79" w:author="Liu, Xiaohua" w:date="2015-07-30T19:09:00Z">
+            <w:rPrChange w:id="90" w:author="Liu, Xiaohua" w:date="2015-07-30T19:09:00Z">
               <w:rPr/>
             </w:rPrChange>
           </w:rPr>
@@ -2033,7 +2185,7 @@
             <w:rFonts w:hint="eastAsia"/>
             <w:b/>
             <w:bCs/>
-            <w:rPrChange w:id="80" w:author="Liu, Xiaohua" w:date="2015-07-30T19:09:00Z">
+            <w:rPrChange w:id="91" w:author="Liu, Xiaohua" w:date="2015-07-30T19:09:00Z">
               <w:rPr>
                 <w:rFonts w:hint="eastAsia"/>
               </w:rPr>
@@ -2042,13 +2194,13 @@
           <w:t>文本库目录下的文本文件做段落提取操作，并将</w:t>
         </w:r>
       </w:ins>
-      <w:ins w:id="81" w:author="Liu, Xiaohua" w:date="2015-07-30T19:08:00Z">
+      <w:ins w:id="92" w:author="Liu, Xiaohua" w:date="2015-07-30T19:08:00Z">
         <w:r>
           <w:rPr>
             <w:rFonts w:hint="eastAsia"/>
             <w:b/>
             <w:bCs/>
-            <w:rPrChange w:id="82" w:author="Liu, Xiaohua" w:date="2015-07-30T19:09:00Z">
+            <w:rPrChange w:id="93" w:author="Liu, Xiaohua" w:date="2015-07-30T19:09:00Z">
               <w:rPr>
                 <w:rFonts w:hint="eastAsia"/>
               </w:rPr>
@@ -2060,7 +2212,7 @@
           <w:rPr>
             <w:b/>
             <w:bCs/>
-            <w:rPrChange w:id="83" w:author="Liu, Xiaohua" w:date="2015-07-30T19:09:00Z">
+            <w:rPrChange w:id="94" w:author="Liu, Xiaohua" w:date="2015-07-30T19:09:00Z">
               <w:rPr/>
             </w:rPrChange>
           </w:rPr>
@@ -2071,7 +2223,7 @@
             <w:rFonts w:hint="eastAsia"/>
             <w:b/>
             <w:bCs/>
-            <w:rPrChange w:id="84" w:author="Liu, Xiaohua" w:date="2015-07-30T19:09:00Z">
+            <w:rPrChange w:id="95" w:author="Liu, Xiaohua" w:date="2015-07-30T19:09:00Z">
               <w:rPr>
                 <w:rFonts w:hint="eastAsia"/>
               </w:rPr>
@@ -2081,7 +2233,7 @@
         </w:r>
       </w:ins>
     </w:p>
-    <w:moveFromRangeEnd w:id="47"/>
+    <w:moveFromRangeEnd w:id="58"/>
     <w:p>
       <w:pPr>
         <w:pStyle w:val="Heading3"/>
@@ -2092,7 +2244,7 @@
         </w:rPr>
         <w:t>2.</w:t>
       </w:r>
-      <w:del w:id="85" w:author="Liu, Xiaohua" w:date="2015-07-30T18:54:00Z">
+      <w:del w:id="96" w:author="Liu, Xiaohua" w:date="2015-07-30T18:54:00Z">
         <w:r>
           <w:rPr>
             <w:rFonts w:hint="eastAsia"/>
@@ -2100,7 +2252,7 @@
           <w:delText xml:space="preserve">2 </w:delText>
         </w:r>
       </w:del>
-      <w:ins w:id="86" w:author="Liu, Xiaohua" w:date="2015-07-30T18:54:00Z">
+      <w:ins w:id="97" w:author="Liu, Xiaohua" w:date="2015-07-30T18:54:00Z">
         <w:r>
           <w:t>3</w:t>
         </w:r>
@@ -2231,7 +2383,7 @@
       <w:r>
         <w:t>,</w:t>
       </w:r>
-      <w:ins w:id="87" w:author="Windows User" w:date="2015-07-30T22:00:00Z">
+      <w:ins w:id="98" w:author="Windows User" w:date="2015-07-30T22:00:00Z">
         <w:r>
           <w:t xml:space="preserve"> </w:t>
         </w:r>
@@ -2244,7 +2396,7 @@
           <w:t xml:space="preserve"> </w:t>
         </w:r>
       </w:ins>
-      <w:del w:id="88" w:author="Windows User" w:date="2015-07-30T22:00:00Z">
+      <w:del w:id="99" w:author="Windows User" w:date="2015-07-30T22:00:00Z">
         <w:r>
           <w:delText>BagOfWordsContentAnalizerWithOpenNLPTokenizer</w:delText>
         </w:r>
@@ -2625,6 +2777,7 @@
     <w:p>
       <w:proofErr w:type="spellStart"/>
       <w:r>
+        <w:lastRenderedPageBreak/>
         <w:t>ShallowContentAnalizerWithOpenNLPTokenizer</w:t>
       </w:r>
       <w:proofErr w:type="spellEnd"/>
@@ -2664,58 +2817,1335 @@
         <w:rPr>
           <w:rFonts w:hint="eastAsia"/>
         </w:rPr>
+        <w:t>它将</w:t>
+      </w:r>
+      <w:r>
+        <w:t>段落切分成句子，为每个句子建一个指纹。如果该句子</w:t>
+      </w:r>
+      <w:r>
+        <w:rPr>
+          <w:rFonts w:hint="eastAsia"/>
+        </w:rPr>
+        <w:t>少于</w:t>
+      </w:r>
+      <w:r>
+        <w:t>16</w:t>
+      </w:r>
+      <w:r>
+        <w:t>个单词，</w:t>
+      </w:r>
+      <w:r>
+        <w:rPr>
+          <w:rFonts w:hint="eastAsia"/>
+        </w:rPr>
+        <w:t>将</w:t>
+      </w:r>
+      <w:r>
+        <w:t>从后续的句子</w:t>
+      </w:r>
+      <w:r>
+        <w:rPr>
+          <w:rFonts w:hint="eastAsia"/>
+        </w:rPr>
+        <w:t>中</w:t>
+      </w:r>
+      <w:r>
+        <w:t>依次从头取若干单词，凑齐</w:t>
+      </w:r>
+      <w:r>
+        <w:t>16</w:t>
+      </w:r>
+      <w:r>
+        <w:t>个。</w:t>
+      </w:r>
+    </w:p>
+    <w:p>
+      <w:r>
+        <w:t>--</w:t>
+      </w:r>
+      <w:proofErr w:type="spellStart"/>
+      <w:r>
+        <w:t>indexPath</w:t>
+      </w:r>
+      <w:proofErr w:type="spellEnd"/>
+      <w:r>
+        <w:rPr>
+          <w:rFonts w:hint="eastAsia"/>
+        </w:rPr>
+        <w:t xml:space="preserve">: </w:t>
+      </w:r>
+      <w:r>
+        <w:rPr>
+          <w:rFonts w:hint="eastAsia"/>
+        </w:rPr>
+        <w:t>指纹索引保存的目录</w:t>
+      </w:r>
+      <w:r>
+        <w:rPr>
+          <w:rFonts w:hint="eastAsia"/>
+        </w:rPr>
+        <w:t>.</w:t>
+      </w:r>
+      <w:r>
+        <w:rPr>
+          <w:rFonts w:hint="eastAsia"/>
+        </w:rPr>
+        <w:t>将在该目录下为每种</w:t>
+      </w:r>
+      <w:r>
+        <w:rPr>
+          <w:rFonts w:hint="eastAsia"/>
+        </w:rPr>
+        <w:t>指纹</w:t>
+      </w:r>
+      <w:r>
+        <w:rPr>
+          <w:rFonts w:hint="eastAsia"/>
+        </w:rPr>
+        <w:t>提取类别</w:t>
+      </w:r>
+      <w:proofErr w:type="gramStart"/>
+      <w:r>
+        <w:rPr>
+          <w:rFonts w:hint="eastAsia"/>
+        </w:rPr>
+        <w:t>,</w:t>
+      </w:r>
+      <w:r>
+        <w:rPr>
+          <w:rFonts w:hint="eastAsia"/>
+        </w:rPr>
+        <w:t>建一个同名的索引文件</w:t>
+      </w:r>
+      <w:proofErr w:type="gramEnd"/>
+      <w:r>
+        <w:rPr>
+          <w:rFonts w:hint="eastAsia"/>
+        </w:rPr>
+        <w:t xml:space="preserve">. </w:t>
+      </w:r>
+      <w:r>
+        <w:rPr>
+          <w:rFonts w:hint="eastAsia"/>
+        </w:rPr>
+        <w:t>如果该文件已经存在</w:t>
+      </w:r>
+      <w:r>
+        <w:rPr>
+          <w:rFonts w:hint="eastAsia"/>
+        </w:rPr>
+        <w:t>,</w:t>
+      </w:r>
+      <w:r>
+        <w:rPr>
+          <w:rFonts w:hint="eastAsia"/>
+        </w:rPr>
+        <w:t>将被重写</w:t>
+      </w:r>
+      <w:r>
+        <w:rPr>
+          <w:rFonts w:hint="eastAsia"/>
+        </w:rPr>
+        <w:t>(</w:t>
+      </w:r>
+      <w:r>
+        <w:rPr>
+          <w:rFonts w:hint="eastAsia"/>
+        </w:rPr>
+        <w:t>先被清空</w:t>
+      </w:r>
+      <w:r>
+        <w:rPr>
+          <w:rFonts w:hint="eastAsia"/>
+        </w:rPr>
+        <w:t>)</w:t>
+      </w:r>
+    </w:p>
+    <w:p>
+      <w:r>
+        <w:t>--capability</w:t>
+      </w:r>
+      <w:r>
+        <w:rPr>
+          <w:rFonts w:hint="eastAsia"/>
+        </w:rPr>
+        <w:t xml:space="preserve">: </w:t>
+      </w:r>
+      <w:r>
+        <w:rPr>
+          <w:rFonts w:hint="eastAsia"/>
+        </w:rPr>
+        <w:t>和指纹提取种类对应的</w:t>
+      </w:r>
+      <w:r>
+        <w:rPr>
+          <w:rFonts w:hint="eastAsia"/>
+        </w:rPr>
+        <w:t>每个索引最多允许多少索引项</w:t>
+      </w:r>
+      <w:r>
+        <w:rPr>
+          <w:rFonts w:hint="eastAsia"/>
+        </w:rPr>
+        <w:t>.</w:t>
+      </w:r>
+      <w:r>
+        <w:rPr>
+          <w:rFonts w:hint="eastAsia"/>
+        </w:rPr>
+        <w:t>目前每篇论文的每个段落将占用一个索引项</w:t>
+      </w:r>
+      <w:proofErr w:type="gramStart"/>
+      <w:r>
+        <w:rPr>
+          <w:rFonts w:hint="eastAsia"/>
+        </w:rPr>
+        <w:t>,</w:t>
+      </w:r>
+      <w:r>
+        <w:rPr>
+          <w:rFonts w:hint="eastAsia"/>
+        </w:rPr>
+        <w:t>后期一个段落可能占用多个索引项</w:t>
+      </w:r>
+      <w:proofErr w:type="gramEnd"/>
+      <w:r>
+        <w:rPr>
+          <w:rFonts w:hint="eastAsia"/>
+        </w:rPr>
+        <w:t xml:space="preserve">. </w:t>
+      </w:r>
+      <w:r>
+        <w:rPr>
+          <w:rFonts w:hint="eastAsia"/>
+        </w:rPr>
+        <w:t>如果有</w:t>
+      </w:r>
+      <w:r>
+        <w:rPr>
+          <w:rFonts w:hint="eastAsia"/>
+        </w:rPr>
+        <w:t>100</w:t>
+      </w:r>
+      <w:r>
+        <w:rPr>
+          <w:rFonts w:hint="eastAsia"/>
+        </w:rPr>
+        <w:t>万论文，每篇论文平均</w:t>
+      </w:r>
+      <w:r>
+        <w:rPr>
+          <w:rFonts w:hint="eastAsia"/>
+        </w:rPr>
+        <w:t>100</w:t>
+      </w:r>
+      <w:r>
+        <w:rPr>
+          <w:rFonts w:hint="eastAsia"/>
+        </w:rPr>
+        <w:t>个段落，则该参数应设为</w:t>
+      </w:r>
+      <w:r>
+        <w:rPr>
+          <w:rFonts w:hint="eastAsia"/>
+        </w:rPr>
+        <w:t xml:space="preserve"> 1</w:t>
+      </w:r>
+      <w:r>
+        <w:rPr>
+          <w:rFonts w:hint="eastAsia"/>
+        </w:rPr>
+        <w:t>亿。</w:t>
+      </w:r>
+    </w:p>
+    <w:p>
+      <w:r>
+        <w:t>--</w:t>
+      </w:r>
+      <w:proofErr w:type="spellStart"/>
+      <w:r>
+        <w:t>ba</w:t>
+      </w:r>
+      <w:r>
+        <w:t>tchSize</w:t>
+      </w:r>
+      <w:proofErr w:type="spellEnd"/>
+      <w:r>
+        <w:rPr>
+          <w:rFonts w:hint="eastAsia"/>
+        </w:rPr>
+        <w:t>：批量进行索引的指纹数目，一般可设置为</w:t>
+      </w:r>
+      <w:r>
+        <w:t>capability</w:t>
+      </w:r>
+      <w:r>
+        <w:rPr>
+          <w:rFonts w:hint="eastAsia"/>
+        </w:rPr>
+        <w:t>的百分之一或千分之一。内存足够的情况下，可酌情增大该参数值。</w:t>
+      </w:r>
+    </w:p>
+    <w:p>
+      <w:r>
+        <w:rPr>
+          <w:rFonts w:hint="eastAsia"/>
+        </w:rPr>
+        <w:t>--</w:t>
+      </w:r>
+      <w:r>
+        <w:t>parallelism</w:t>
+      </w:r>
+      <w:r>
+        <w:rPr>
+          <w:rFonts w:hint="eastAsia"/>
+        </w:rPr>
+        <w:t>：将启用多少个线程同时对批量传入的指纹进行索引。可将其设为服务器的内核总数</w:t>
+      </w:r>
+      <w:r>
+        <w:rPr>
+          <w:rFonts w:hint="eastAsia"/>
+        </w:rPr>
+        <w:t>-2</w:t>
+      </w:r>
+      <w:r>
+        <w:rPr>
+          <w:rFonts w:hint="eastAsia"/>
+        </w:rPr>
+        <w:t>，例如对</w:t>
+      </w:r>
+      <w:r>
+        <w:rPr>
+          <w:rFonts w:hint="eastAsia"/>
+        </w:rPr>
+        <w:t>8</w:t>
+      </w:r>
+      <w:r>
+        <w:rPr>
+          <w:rFonts w:hint="eastAsia"/>
+        </w:rPr>
+        <w:t>核的服务器，可将值设置为</w:t>
+      </w:r>
+      <w:r>
+        <w:rPr>
+          <w:rFonts w:hint="eastAsia"/>
+        </w:rPr>
+        <w:t>6.</w:t>
+      </w:r>
+    </w:p>
+    <w:p/>
+    <w:p>
+      <w:pPr>
+        <w:pStyle w:val="Heading4"/>
+      </w:pPr>
+      <w:r>
+        <w:rPr>
+          <w:rFonts w:hint="eastAsia"/>
+        </w:rPr>
+        <w:t>2.</w:t>
+      </w:r>
+      <w:ins w:id="100" w:author="Liu, Xiaohua" w:date="2015-07-30T18:54:00Z">
+        <w:r>
+          <w:t>3</w:t>
+        </w:r>
+      </w:ins>
+      <w:del w:id="101" w:author="Liu, Xiaohua" w:date="2015-07-30T18:54:00Z">
+        <w:r>
+          <w:rPr>
+            <w:rFonts w:hint="eastAsia"/>
+          </w:rPr>
+          <w:delText>2</w:delText>
+        </w:r>
+      </w:del>
+      <w:r>
+        <w:rPr>
+          <w:rFonts w:hint="eastAsia"/>
+        </w:rPr>
+        <w:t xml:space="preserve">.2 </w:t>
+      </w:r>
+      <w:r>
+        <w:rPr>
+          <w:rFonts w:hint="eastAsia"/>
+        </w:rPr>
+        <w:t>多服务器并行索引</w:t>
+      </w:r>
+    </w:p>
+    <w:p>
+      <w:r>
+        <w:rPr>
+          <w:rFonts w:hint="eastAsia"/>
+        </w:rPr>
+        <w:t>如果有多台服务器，可在每台服务器上同时执行索引操作。</w:t>
+      </w:r>
+    </w:p>
+    <w:p>
+      <w:r>
+        <w:rPr>
+          <w:rFonts w:hint="eastAsia"/>
+        </w:rPr>
+        <w:t>这些服务器执行</w:t>
+      </w:r>
+      <w:r>
+        <w:rPr>
+          <w:rFonts w:hint="eastAsia"/>
+        </w:rPr>
+        <w:t>几乎完全一样</w:t>
+      </w:r>
+      <w:r>
+        <w:rPr>
+          <w:rFonts w:hint="eastAsia"/>
+        </w:rPr>
+        <w:t>的命令，</w:t>
+      </w:r>
+      <w:r>
+        <w:rPr>
+          <w:rFonts w:hint="eastAsia"/>
+        </w:rPr>
+        <w:t>但每个索引论文库的不同部分，例如：</w:t>
+      </w:r>
+    </w:p>
+    <w:p>
+      <w:r>
+        <w:rPr>
+          <w:rFonts w:hint="eastAsia"/>
+        </w:rPr>
+        <w:t>两台服务器</w:t>
+      </w:r>
+      <w:r>
+        <w:rPr>
+          <w:rFonts w:hint="eastAsia"/>
+        </w:rPr>
+        <w:t>A</w:t>
+      </w:r>
+      <w:r>
+        <w:rPr>
+          <w:rFonts w:hint="eastAsia"/>
+        </w:rPr>
+        <w:t>和服务器</w:t>
+      </w:r>
+      <w:r>
+        <w:rPr>
+          <w:rFonts w:hint="eastAsia"/>
+        </w:rPr>
+        <w:t>B:</w:t>
+      </w:r>
+    </w:p>
+    <w:p>
+      <w:r>
+        <w:rPr>
+          <w:rFonts w:hint="eastAsia"/>
+        </w:rPr>
+        <w:t>服务器</w:t>
+      </w:r>
+      <w:r>
+        <w:rPr>
+          <w:rFonts w:hint="eastAsia"/>
+        </w:rPr>
+        <w:t xml:space="preserve">A: </w:t>
+      </w:r>
+    </w:p>
+    <w:p>
+      <w:proofErr w:type="spellStart"/>
+      <w:r>
+        <w:t>gradle</w:t>
+      </w:r>
+      <w:proofErr w:type="spellEnd"/>
+      <w:r>
+        <w:t xml:space="preserve"> </w:t>
+      </w:r>
+      <w:proofErr w:type="spellStart"/>
+      <w:r>
+        <w:t>buildIndex</w:t>
+      </w:r>
+      <w:proofErr w:type="spellEnd"/>
+      <w:r>
+        <w:t xml:space="preserve"> -</w:t>
+      </w:r>
+      <w:proofErr w:type="spellStart"/>
+      <w:r>
+        <w:t>PappArgs</w:t>
+      </w:r>
+      <w:proofErr w:type="spellEnd"/>
+      <w:r>
+        <w:t>="['--</w:t>
+      </w:r>
+      <w:proofErr w:type="spellStart"/>
+      <w:r>
+        <w:t>articleRepositoryFolders</w:t>
+      </w:r>
+      <w:proofErr w:type="spellEnd"/>
+      <w:r>
+        <w:t>', '</w:t>
+      </w:r>
+      <w:r>
+        <w:rPr>
+          <w:color w:val="FF0000"/>
+        </w:rPr>
+        <w:t>/home/lxh5147/</w:t>
+      </w:r>
+      <w:proofErr w:type="spellStart"/>
+      <w:r>
+        <w:rPr>
+          <w:color w:val="FF0000"/>
+        </w:rPr>
+        <w:t>git</w:t>
+      </w:r>
+      <w:proofErr w:type="spellEnd"/>
+      <w:r>
+        <w:rPr>
+          <w:color w:val="FF0000"/>
+        </w:rPr>
+        <w:t>/</w:t>
+      </w:r>
+      <w:proofErr w:type="spellStart"/>
+      <w:r>
+        <w:rPr>
+          <w:color w:val="FF0000"/>
+        </w:rPr>
+        <w:t>PlagiarismChecker</w:t>
+      </w:r>
+      <w:proofErr w:type="spellEnd"/>
+      <w:r>
+        <w:rPr>
+          <w:rFonts w:hint="eastAsia"/>
+          <w:color w:val="FF0000"/>
+        </w:rPr>
+        <w:t>/</w:t>
+      </w:r>
+      <w:proofErr w:type="spellStart"/>
+      <w:r>
+        <w:rPr>
+          <w:rFonts w:hint="eastAsia"/>
+          <w:color w:val="FF0000"/>
+        </w:rPr>
+        <w:t>articles</w:t>
+      </w:r>
+      <w:r>
+        <w:rPr>
+          <w:rFonts w:hint="eastAsia"/>
+          <w:color w:val="FF0000"/>
+        </w:rPr>
+        <w:t>A</w:t>
+      </w:r>
+      <w:proofErr w:type="spellEnd"/>
+      <w:r>
+        <w:t>','--contentAnalyzers','SimpleContentAnalizerWithSimpleTokenizer,BagOfWordsContentAnalizerWithOpenNLPTokenizer','--indexPath','</w:t>
+      </w:r>
+      <w:r>
+        <w:rPr>
+          <w:color w:val="FF0000"/>
+        </w:rPr>
+        <w:t>/home/lxh5147/git/PlagiarismChecker</w:t>
+      </w:r>
+      <w:r>
+        <w:rPr>
+          <w:rFonts w:hint="eastAsia"/>
+          <w:color w:val="FF0000"/>
+        </w:rPr>
+        <w:t>/</w:t>
+      </w:r>
+      <w:r>
+        <w:rPr>
+          <w:color w:val="FF0000"/>
+        </w:rPr>
+        <w:t>indexes</w:t>
+      </w:r>
+      <w:r>
+        <w:rPr>
+          <w:rFonts w:hint="eastAsia"/>
+          <w:color w:val="FF0000"/>
+        </w:rPr>
+        <w:t>A</w:t>
+      </w:r>
+      <w:r>
+        <w:t>','--capability','100000','--batchSize','1000','--parallelism','2']"</w:t>
+      </w:r>
+    </w:p>
+    <w:p>
+      <w:r>
+        <w:rPr>
+          <w:rFonts w:hint="eastAsia"/>
+        </w:rPr>
+        <w:t>服务器</w:t>
+      </w:r>
+      <w:r>
+        <w:rPr>
+          <w:rFonts w:hint="eastAsia"/>
+        </w:rPr>
+        <w:t>B:</w:t>
+      </w:r>
+    </w:p>
+    <w:p>
+      <w:proofErr w:type="spellStart"/>
+      <w:r>
+        <w:t>gradle</w:t>
+      </w:r>
+      <w:proofErr w:type="spellEnd"/>
+      <w:r>
+        <w:t xml:space="preserve"> </w:t>
+      </w:r>
+      <w:proofErr w:type="spellStart"/>
+      <w:r>
+        <w:t>buildIndex</w:t>
+      </w:r>
+      <w:proofErr w:type="spellEnd"/>
+      <w:r>
+        <w:t xml:space="preserve"> -</w:t>
+      </w:r>
+      <w:proofErr w:type="spellStart"/>
+      <w:r>
+        <w:t>PappArgs</w:t>
+      </w:r>
+      <w:proofErr w:type="spellEnd"/>
+      <w:r>
+        <w:t>="['--</w:t>
+      </w:r>
+      <w:proofErr w:type="spellStart"/>
+      <w:r>
+        <w:t>articleRepositoryFolders</w:t>
+      </w:r>
+      <w:proofErr w:type="spellEnd"/>
+      <w:r>
+        <w:t>', '</w:t>
+      </w:r>
+      <w:r>
+        <w:rPr>
+          <w:color w:val="FF0000"/>
+        </w:rPr>
+        <w:t>/home/lxh5147/</w:t>
+      </w:r>
+      <w:proofErr w:type="spellStart"/>
+      <w:r>
+        <w:rPr>
+          <w:color w:val="FF0000"/>
+        </w:rPr>
+        <w:t>git</w:t>
+      </w:r>
+      <w:proofErr w:type="spellEnd"/>
+      <w:r>
+        <w:rPr>
+          <w:color w:val="FF0000"/>
+        </w:rPr>
+        <w:t>/</w:t>
+      </w:r>
+      <w:proofErr w:type="spellStart"/>
+      <w:r>
+        <w:rPr>
+          <w:color w:val="FF0000"/>
+        </w:rPr>
+        <w:t>PlagiarismChecker</w:t>
+      </w:r>
+      <w:proofErr w:type="spellEnd"/>
+      <w:r>
+        <w:rPr>
+          <w:rFonts w:hint="eastAsia"/>
+          <w:color w:val="FF0000"/>
+        </w:rPr>
+        <w:t>/</w:t>
+      </w:r>
+      <w:proofErr w:type="spellStart"/>
+      <w:r>
+        <w:rPr>
+          <w:rFonts w:hint="eastAsia"/>
+          <w:color w:val="FF0000"/>
+        </w:rPr>
+        <w:t>articles</w:t>
+      </w:r>
+      <w:r>
+        <w:rPr>
+          <w:rFonts w:hint="eastAsia"/>
+          <w:color w:val="FF0000"/>
+        </w:rPr>
+        <w:t>B</w:t>
+      </w:r>
+      <w:proofErr w:type="spellEnd"/>
+      <w:r>
+        <w:t>','--</w:t>
+      </w:r>
+      <w:proofErr w:type="spellStart"/>
+      <w:r>
+        <w:t>contentAnalyzers</w:t>
+      </w:r>
+      <w:proofErr w:type="spellEnd"/>
+      <w:r>
+        <w:t>','</w:t>
+      </w:r>
+      <w:proofErr w:type="spellStart"/>
+      <w:r>
+        <w:t>SimpleContentAnalizerWithSimpleTokenizer</w:t>
+      </w:r>
+      <w:proofErr w:type="spellEnd"/>
+      <w:r>
+        <w:t>,</w:t>
+      </w:r>
+      <w:ins w:id="102" w:author="Windows User" w:date="2015-07-30T22:01:00Z">
+        <w:r>
+          <w:t xml:space="preserve"> </w:t>
+        </w:r>
+        <w:proofErr w:type="spellStart"/>
+        <w:r>
+          <w:lastRenderedPageBreak/>
+          <w:t>SegmentContentAnalizerWithSimpleSegmentSplitter</w:t>
+        </w:r>
+        <w:proofErr w:type="spellEnd"/>
+        <w:r>
+          <w:t xml:space="preserve"> </w:t>
+        </w:r>
+      </w:ins>
+      <w:del w:id="103" w:author="Windows User" w:date="2015-07-30T22:01:00Z">
+        <w:r>
+          <w:delText>BagOfWordsContentAnalizerWithOpenNLPTokenizer</w:delText>
+        </w:r>
+      </w:del>
+      <w:r>
+        <w:t>','--</w:t>
+      </w:r>
+      <w:proofErr w:type="spellStart"/>
+      <w:r>
+        <w:t>indexPath</w:t>
+      </w:r>
+      <w:proofErr w:type="spellEnd"/>
+      <w:r>
+        <w:t>','</w:t>
+      </w:r>
+      <w:r>
+        <w:rPr>
+          <w:color w:val="FF0000"/>
+        </w:rPr>
+        <w:t>/home/lxh5147/</w:t>
+      </w:r>
+      <w:proofErr w:type="spellStart"/>
+      <w:r>
+        <w:rPr>
+          <w:color w:val="FF0000"/>
+        </w:rPr>
+        <w:t>git</w:t>
+      </w:r>
+      <w:proofErr w:type="spellEnd"/>
+      <w:r>
+        <w:rPr>
+          <w:color w:val="FF0000"/>
+        </w:rPr>
+        <w:t>/</w:t>
+      </w:r>
+      <w:proofErr w:type="spellStart"/>
+      <w:r>
+        <w:rPr>
+          <w:color w:val="FF0000"/>
+        </w:rPr>
+        <w:t>PlagiarismChecker</w:t>
+      </w:r>
+      <w:proofErr w:type="spellEnd"/>
+      <w:r>
+        <w:rPr>
+          <w:rFonts w:hint="eastAsia"/>
+          <w:color w:val="FF0000"/>
+        </w:rPr>
+        <w:t>/</w:t>
+      </w:r>
+      <w:proofErr w:type="spellStart"/>
+      <w:r>
+        <w:rPr>
+          <w:color w:val="FF0000"/>
+        </w:rPr>
+        <w:t>indexes</w:t>
+      </w:r>
+      <w:r>
+        <w:rPr>
+          <w:rFonts w:hint="eastAsia"/>
+          <w:color w:val="FF0000"/>
+        </w:rPr>
+        <w:t>B</w:t>
+      </w:r>
+      <w:proofErr w:type="spellEnd"/>
+      <w:r>
+        <w:t>','--capability','100000','--batchSize','1000','--parallelism','2']"</w:t>
+      </w:r>
+    </w:p>
+    <w:p>
+      <w:r>
+        <w:rPr>
+          <w:rFonts w:hint="eastAsia"/>
+        </w:rPr>
+        <w:t>说明，还有其他并行索引的方式，例如不同服务器共享同一个论文库，但执行不同的指纹提取。</w:t>
+      </w:r>
+    </w:p>
+    <w:p>
+      <w:pPr>
+        <w:pStyle w:val="Heading2"/>
+      </w:pPr>
+      <w:r>
+        <w:rPr>
+          <w:rFonts w:hint="eastAsia"/>
+        </w:rPr>
+        <w:t xml:space="preserve">3. </w:t>
+      </w:r>
+      <w:r>
+        <w:rPr>
+          <w:rFonts w:hint="eastAsia"/>
+        </w:rPr>
+        <w:t>检测服务</w:t>
+      </w:r>
+    </w:p>
+    <w:p>
+      <w:r>
+        <w:rPr>
+          <w:rFonts w:hint="eastAsia"/>
+        </w:rPr>
+        <w:t>假定已经建好索引，索引目录为</w:t>
+      </w:r>
+      <w:r>
+        <w:t>/home/lxh5147/</w:t>
+      </w:r>
+      <w:proofErr w:type="spellStart"/>
+      <w:r>
+        <w:t>git</w:t>
+      </w:r>
+      <w:proofErr w:type="spellEnd"/>
+      <w:r>
+        <w:t>/</w:t>
+      </w:r>
+      <w:proofErr w:type="spellStart"/>
+      <w:r>
+        <w:t>PlagiarismChecker</w:t>
+      </w:r>
+      <w:proofErr w:type="spellEnd"/>
+      <w:r>
+        <w:rPr>
+          <w:rFonts w:hint="eastAsia"/>
+        </w:rPr>
+        <w:t>/</w:t>
+      </w:r>
+      <w:proofErr w:type="spellStart"/>
+      <w:r>
+        <w:t>indexes</w:t>
+      </w:r>
+      <w:r>
+        <w:rPr>
+          <w:rFonts w:hint="eastAsia"/>
+        </w:rPr>
+        <w:t>A</w:t>
+      </w:r>
+      <w:proofErr w:type="spellEnd"/>
+      <w:r>
+        <w:rPr>
+          <w:rFonts w:hint="eastAsia"/>
+        </w:rPr>
+        <w:t>和</w:t>
+      </w:r>
+      <w:r>
+        <w:t>/home/lxh5147/</w:t>
+      </w:r>
+      <w:proofErr w:type="spellStart"/>
+      <w:r>
+        <w:t>git</w:t>
+      </w:r>
+      <w:proofErr w:type="spellEnd"/>
+      <w:r>
+        <w:t>/</w:t>
+      </w:r>
+      <w:proofErr w:type="spellStart"/>
+      <w:r>
+        <w:t>PlagiarismChecker</w:t>
+      </w:r>
+      <w:proofErr w:type="spellEnd"/>
+      <w:r>
+        <w:rPr>
+          <w:rFonts w:hint="eastAsia"/>
+        </w:rPr>
+        <w:t>/</w:t>
+      </w:r>
+      <w:proofErr w:type="spellStart"/>
+      <w:r>
+        <w:t>indexes</w:t>
+      </w:r>
+      <w:r>
+        <w:rPr>
+          <w:rFonts w:hint="eastAsia"/>
+        </w:rPr>
+        <w:t>B</w:t>
+      </w:r>
+      <w:proofErr w:type="spellEnd"/>
+      <w:r>
+        <w:rPr>
+          <w:rFonts w:hint="eastAsia"/>
+        </w:rPr>
+        <w:t>。论文库</w:t>
+      </w:r>
+      <w:r>
+        <w:rPr>
+          <w:rFonts w:hint="eastAsia"/>
+        </w:rPr>
+        <w:t>目录为</w:t>
+      </w:r>
+      <w:r>
+        <w:rPr>
+          <w:rFonts w:hint="eastAsia"/>
+        </w:rPr>
+        <w:t>/</w:t>
+      </w:r>
+      <w:r>
+        <w:t xml:space="preserve"> home/lxh5147/</w:t>
+      </w:r>
+      <w:proofErr w:type="spellStart"/>
+      <w:r>
+        <w:t>git</w:t>
+      </w:r>
+      <w:proofErr w:type="spellEnd"/>
+      <w:r>
+        <w:t>/</w:t>
+      </w:r>
+      <w:proofErr w:type="spellStart"/>
+      <w:r>
+        <w:t>PlagiarismChecker</w:t>
+      </w:r>
+      <w:proofErr w:type="spellEnd"/>
+      <w:r>
+        <w:rPr>
+          <w:rFonts w:hint="eastAsia"/>
+        </w:rPr>
+        <w:t>/</w:t>
+      </w:r>
+      <w:proofErr w:type="spellStart"/>
+      <w:r>
+        <w:rPr>
+          <w:rFonts w:hint="eastAsia"/>
+        </w:rPr>
+        <w:t>articlesA</w:t>
+      </w:r>
+      <w:proofErr w:type="spellEnd"/>
+      <w:r>
+        <w:rPr>
+          <w:rFonts w:hint="eastAsia"/>
+        </w:rPr>
+        <w:t>和</w:t>
+      </w:r>
+      <w:r>
+        <w:t>home/lxh5147/</w:t>
+      </w:r>
+      <w:proofErr w:type="spellStart"/>
+      <w:r>
+        <w:t>git</w:t>
+      </w:r>
+      <w:proofErr w:type="spellEnd"/>
+      <w:r>
+        <w:t>/</w:t>
+      </w:r>
+      <w:proofErr w:type="spellStart"/>
+      <w:r>
+        <w:t>PlagiarismChecker</w:t>
+      </w:r>
+      <w:proofErr w:type="spellEnd"/>
+      <w:r>
+        <w:rPr>
+          <w:rFonts w:hint="eastAsia"/>
+        </w:rPr>
+        <w:t>/</w:t>
+      </w:r>
+      <w:proofErr w:type="spellStart"/>
+      <w:r>
+        <w:rPr>
+          <w:rFonts w:hint="eastAsia"/>
+        </w:rPr>
+        <w:t>articlesB</w:t>
+      </w:r>
+      <w:proofErr w:type="spellEnd"/>
+      <w:r>
+        <w:rPr>
+          <w:rFonts w:hint="eastAsia"/>
+        </w:rPr>
+        <w:t>。</w:t>
+      </w:r>
+    </w:p>
+    <w:p>
+      <w:r>
+        <w:rPr>
+          <w:rFonts w:hint="eastAsia"/>
+        </w:rPr>
+        <w:t>打开终端执行下面的命令：</w:t>
+      </w:r>
+    </w:p>
+    <w:p>
+      <w:proofErr w:type="spellStart"/>
+      <w:r>
+        <w:t>gradle</w:t>
+      </w:r>
+      <w:proofErr w:type="spellEnd"/>
+      <w:r>
+        <w:t xml:space="preserve"> </w:t>
+      </w:r>
+      <w:proofErr w:type="spellStart"/>
+      <w:r>
+        <w:t>startService</w:t>
+      </w:r>
+      <w:proofErr w:type="spellEnd"/>
+      <w:r>
+        <w:t xml:space="preserve"> -</w:t>
+      </w:r>
+      <w:proofErr w:type="spellStart"/>
+      <w:r>
+        <w:t>PappArgs</w:t>
+      </w:r>
+      <w:proofErr w:type="spellEnd"/>
+      <w:r>
+        <w:t>="['--</w:t>
+      </w:r>
+      <w:proofErr w:type="spellStart"/>
+      <w:r>
+        <w:t>articleRepositoryFolders</w:t>
+      </w:r>
+      <w:proofErr w:type="spellEnd"/>
+      <w:r>
+        <w:t>', '</w:t>
+      </w:r>
+      <w:r>
+        <w:rPr>
+          <w:rFonts w:hint="eastAsia"/>
+        </w:rPr>
+        <w:t>/</w:t>
+      </w:r>
+      <w:r>
+        <w:t xml:space="preserve"> home/lxh5147/</w:t>
+      </w:r>
+      <w:proofErr w:type="spellStart"/>
+      <w:r>
+        <w:t>git</w:t>
+      </w:r>
+      <w:proofErr w:type="spellEnd"/>
+      <w:r>
+        <w:t>/</w:t>
+      </w:r>
+      <w:proofErr w:type="spellStart"/>
+      <w:r>
+        <w:t>PlagiarismChecker</w:t>
+      </w:r>
+      <w:proofErr w:type="spellEnd"/>
+      <w:r>
+        <w:rPr>
+          <w:rFonts w:hint="eastAsia"/>
+        </w:rPr>
+        <w:t>/</w:t>
+      </w:r>
+      <w:proofErr w:type="spellStart"/>
+      <w:r>
+        <w:rPr>
+          <w:rFonts w:hint="eastAsia"/>
+        </w:rPr>
+        <w:t>articlesA</w:t>
+      </w:r>
+      <w:proofErr w:type="spellEnd"/>
+      <w:r>
+        <w:rPr>
+          <w:rFonts w:hint="eastAsia"/>
+        </w:rPr>
+        <w:t>,</w:t>
+      </w:r>
+      <w:r>
+        <w:rPr>
+          <w:rFonts w:hint="eastAsia"/>
+        </w:rPr>
+        <w:t xml:space="preserve"> </w:t>
+      </w:r>
+      <w:r>
+        <w:rPr>
+          <w:rFonts w:hint="eastAsia"/>
+        </w:rPr>
+        <w:t>/</w:t>
+      </w:r>
+      <w:r>
+        <w:t xml:space="preserve"> home/lxh5147/</w:t>
+      </w:r>
+      <w:proofErr w:type="spellStart"/>
+      <w:r>
+        <w:t>git</w:t>
+      </w:r>
+      <w:proofErr w:type="spellEnd"/>
+      <w:r>
+        <w:t>/</w:t>
+      </w:r>
+      <w:proofErr w:type="spellStart"/>
+      <w:r>
+        <w:t>PlagiarismChecker</w:t>
+      </w:r>
+      <w:proofErr w:type="spellEnd"/>
+      <w:r>
+        <w:rPr>
+          <w:rFonts w:hint="eastAsia"/>
+        </w:rPr>
+        <w:t>/</w:t>
+      </w:r>
+      <w:proofErr w:type="spellStart"/>
+      <w:r>
+        <w:rPr>
+          <w:rFonts w:hint="eastAsia"/>
+        </w:rPr>
+        <w:t>articles</w:t>
+      </w:r>
+      <w:r>
+        <w:rPr>
+          <w:rFonts w:hint="eastAsia"/>
+        </w:rPr>
+        <w:t>B</w:t>
+      </w:r>
+      <w:proofErr w:type="spellEnd"/>
+      <w:r>
+        <w:t xml:space="preserve"> ','--contentAnalyzers','SimpleContentAnalizerWithSimpleTokenizer,BagOfWordsContentAnalizerWithOpenNLPTokenizer','--indexPaths','/home/lxh5147/git/PlagiarismChecker</w:t>
+      </w:r>
+      <w:r>
+        <w:rPr>
+          <w:rFonts w:hint="eastAsia"/>
+        </w:rPr>
+        <w:t>/</w:t>
+      </w:r>
+      <w:r>
+        <w:t>indexes</w:t>
+      </w:r>
+      <w:r>
+        <w:rPr>
+          <w:rFonts w:hint="eastAsia"/>
+        </w:rPr>
+        <w:t>A</w:t>
+      </w:r>
+      <w:r>
+        <w:rPr>
+          <w:rFonts w:hint="eastAsia"/>
+        </w:rPr>
+        <w:t>,</w:t>
+      </w:r>
+      <w:r>
+        <w:t xml:space="preserve"> /home/lxh5147/</w:t>
+      </w:r>
+      <w:proofErr w:type="spellStart"/>
+      <w:r>
+        <w:t>git</w:t>
+      </w:r>
+      <w:proofErr w:type="spellEnd"/>
+      <w:r>
+        <w:t>/</w:t>
+      </w:r>
+      <w:proofErr w:type="spellStart"/>
+      <w:r>
+        <w:t>PlagiarismChecker</w:t>
+      </w:r>
+      <w:proofErr w:type="spellEnd"/>
+      <w:r>
+        <w:rPr>
+          <w:rFonts w:hint="eastAsia"/>
+        </w:rPr>
+        <w:t>/</w:t>
+      </w:r>
+      <w:proofErr w:type="spellStart"/>
+      <w:r>
+        <w:t>indexes</w:t>
+      </w:r>
+      <w:r>
+        <w:rPr>
+          <w:rFonts w:hint="eastAsia"/>
+        </w:rPr>
+        <w:t>B</w:t>
+      </w:r>
+      <w:proofErr w:type="spellEnd"/>
+      <w:r>
+        <w:t xml:space="preserve"> ']"</w:t>
+      </w:r>
+    </w:p>
+    <w:p>
+      <w:r>
+        <w:rPr>
+          <w:rFonts w:hint="eastAsia"/>
+        </w:rPr>
+        <w:t>这将启动检索服务，检索服务监听</w:t>
+      </w:r>
+      <w:r>
+        <w:rPr>
+          <w:rFonts w:hint="eastAsia"/>
+        </w:rPr>
+        <w:t>8080</w:t>
+      </w:r>
+      <w:r>
+        <w:rPr>
+          <w:rFonts w:hint="eastAsia"/>
+        </w:rPr>
+        <w:t>端口。</w:t>
+      </w:r>
+    </w:p>
+    <w:p>
+      <w:r>
+        <w:rPr>
+          <w:rFonts w:hint="eastAsia"/>
+        </w:rPr>
+        <w:t>参数：</w:t>
+      </w:r>
+    </w:p>
+    <w:p>
+      <w:r>
+        <w:t>--</w:t>
+      </w:r>
+      <w:proofErr w:type="spellStart"/>
+      <w:r>
+        <w:t>articleRepositoryFolders</w:t>
+      </w:r>
+      <w:proofErr w:type="spellEnd"/>
+      <w:r>
+        <w:rPr>
+          <w:rFonts w:hint="eastAsia"/>
+        </w:rPr>
+        <w:t>：同上。</w:t>
+      </w:r>
+    </w:p>
+    <w:p>
+      <w:r>
+        <w:t>--</w:t>
+      </w:r>
+      <w:proofErr w:type="spellStart"/>
+      <w:r>
+        <w:t>contentAnalyzers</w:t>
+      </w:r>
+      <w:proofErr w:type="spellEnd"/>
+      <w:r>
+        <w:rPr>
+          <w:rFonts w:hint="eastAsia"/>
+        </w:rPr>
+        <w:t>：同上。将为输入的文本做</w:t>
+      </w:r>
+      <w:r>
+        <w:rPr>
+          <w:rFonts w:hint="eastAsia"/>
+        </w:rPr>
+        <w:t>该参数指定的一个或多个</w:t>
+      </w:r>
+      <w:r>
+        <w:rPr>
+          <w:rFonts w:hint="eastAsia"/>
+        </w:rPr>
+        <w:t>指纹提取，并在对应的指纹库中查找是否有相同的指纹。</w:t>
+      </w:r>
+    </w:p>
+    <w:p>
+      <w:r>
+        <w:t>--</w:t>
+      </w:r>
+      <w:proofErr w:type="spellStart"/>
+      <w:r>
+        <w:t>indexPaths</w:t>
+      </w:r>
+      <w:proofErr w:type="spellEnd"/>
+      <w:r>
+        <w:rPr>
+          <w:rFonts w:hint="eastAsia"/>
+        </w:rPr>
+        <w:t>：索引目录；多个索引目录用英文半角逗号分开。这些目录下的和指纹提取种类对应的索引将被用以查询</w:t>
+      </w:r>
+    </w:p>
+    <w:p/>
+    <w:p>
+      <w:r>
+        <w:rPr>
+          <w:rFonts w:hint="eastAsia"/>
+        </w:rPr>
+        <w:t>验证服务</w:t>
+      </w:r>
+    </w:p>
+    <w:p>
+      <w:r>
+        <w:rPr>
+          <w:rFonts w:hint="eastAsia"/>
+        </w:rPr>
+        <w:t>打开浏览器，输入：</w:t>
+      </w:r>
+      <w:hyperlink r:id="rId9" w:history="1">
+        <w:r>
+          <w:rPr>
+            <w:rStyle w:val="Hyperlink"/>
+          </w:rPr>
+          <w:t>http://localhost:8080/check?paragraph=some%20test,%20one%20line%20one%20paragraph</w:t>
+        </w:r>
+      </w:hyperlink>
+      <w:r>
+        <w:t>.</w:t>
+      </w:r>
+    </w:p>
+    <w:p>
+      <w:r>
+        <w:rPr>
+          <w:rFonts w:hint="eastAsia"/>
+        </w:rPr>
+        <w:t>命令格式为：</w:t>
+      </w:r>
+      <w:r>
+        <w:rPr>
+          <w:rFonts w:hint="eastAsia"/>
+        </w:rPr>
+        <w:t xml:space="preserve"> </w:t>
+      </w:r>
+      <w:proofErr w:type="spellStart"/>
+      <w:r>
+        <w:rPr>
+          <w:rFonts w:hint="eastAsia"/>
+        </w:rPr>
+        <w:t>check?paragraph</w:t>
+      </w:r>
+      <w:proofErr w:type="spellEnd"/>
+      <w:r>
+        <w:rPr>
+          <w:rFonts w:hint="eastAsia"/>
+        </w:rPr>
+        <w:t>=</w:t>
+      </w:r>
+      <w:r>
+        <w:t>…</w:t>
+      </w:r>
+    </w:p>
+    <w:p>
+      <w:r>
+        <w:rPr>
+          <w:rFonts w:hint="eastAsia"/>
+        </w:rPr>
+        <w:t>将返回一个</w:t>
+      </w:r>
+      <w:r>
+        <w:rPr>
+          <w:rFonts w:hint="eastAsia"/>
+        </w:rPr>
+        <w:t>JSON</w:t>
+      </w:r>
+      <w:r>
+        <w:rPr>
+          <w:rFonts w:hint="eastAsia"/>
+        </w:rPr>
+        <w:t>数组，数组的每个元素对应一个疑似抄袭的段落：</w:t>
+      </w:r>
+    </w:p>
+    <w:p>
+      <w:r>
+        <w:t>[{"articleId":1,"hittedContentAnalizerTypes"</w:t>
+      </w:r>
+      <w:proofErr w:type="gramStart"/>
+      <w:r>
+        <w:t>:[</w:t>
+      </w:r>
+      <w:proofErr w:type="gramEnd"/>
+      <w:r>
+        <w:t>"SimpleContentAnalizerWithSimpleTokenizer","BagOfWordsContentAnalizerWithOpenNLPTokenizer"],"paragraphContent":"some test, one line one paragraph.","paragraphId":0}]</w:t>
+      </w:r>
+    </w:p>
+    <w:p>
+      <w:r>
+        <w:rPr>
+          <w:rFonts w:hint="eastAsia"/>
+        </w:rPr>
         <w:lastRenderedPageBreak/>
-        <w:t>它将</w:t>
-      </w:r>
-      <w:r>
-        <w:t>段落切分成句子，为每个句子建一个指纹。如果该句子</w:t>
-      </w:r>
-      <w:r>
-        <w:rPr>
-          <w:rFonts w:hint="eastAsia"/>
-        </w:rPr>
-        <w:t>少于</w:t>
-      </w:r>
-      <w:r>
-        <w:t>16</w:t>
-      </w:r>
-      <w:r>
-        <w:t>个单词，</w:t>
-      </w:r>
-      <w:r>
-        <w:rPr>
-          <w:rFonts w:hint="eastAsia"/>
-        </w:rPr>
-        <w:t>将</w:t>
-      </w:r>
-      <w:r>
-        <w:t>从后续的句子</w:t>
-      </w:r>
-      <w:r>
-        <w:rPr>
-          <w:rFonts w:hint="eastAsia"/>
-        </w:rPr>
-        <w:t>中</w:t>
-      </w:r>
-      <w:r>
-        <w:t>依次从头取若干单词，凑齐</w:t>
-      </w:r>
-      <w:r>
-        <w:t>16</w:t>
-      </w:r>
-      <w:r>
-        <w:t>个。</w:t>
-      </w:r>
-    </w:p>
-    <w:p>
-      <w:r>
-        <w:t>--</w:t>
-      </w:r>
-      <w:proofErr w:type="spellStart"/>
-      <w:r>
-        <w:t>indexPath</w:t>
-      </w:r>
-      <w:proofErr w:type="spellEnd"/>
+        <w:t>字段含义：</w:t>
+      </w:r>
+    </w:p>
+    <w:p>
+      <w:proofErr w:type="spellStart"/>
+      <w:proofErr w:type="gramStart"/>
+      <w:r>
+        <w:t>articleId</w:t>
+      </w:r>
+      <w:proofErr w:type="spellEnd"/>
+      <w:proofErr w:type="gramEnd"/>
       <w:r>
         <w:rPr>
           <w:rFonts w:hint="eastAsia"/>
@@ -2726,1423 +4156,468 @@
         <w:rPr>
           <w:rFonts w:hint="eastAsia"/>
         </w:rPr>
-        <w:t>指纹索引保存的目录</w:t>
-      </w:r>
-      <w:r>
-        <w:rPr>
-          <w:rFonts w:hint="eastAsia"/>
-        </w:rPr>
-        <w:t>.</w:t>
-      </w:r>
-      <w:r>
-        <w:rPr>
-          <w:rFonts w:hint="eastAsia"/>
-        </w:rPr>
-        <w:t>将在该目录下为每种</w:t>
-      </w:r>
-      <w:r>
-        <w:rPr>
-          <w:rFonts w:hint="eastAsia"/>
-        </w:rPr>
-        <w:t>指纹</w:t>
-      </w:r>
-      <w:r>
-        <w:rPr>
-          <w:rFonts w:hint="eastAsia"/>
-        </w:rPr>
-        <w:t>提取类别</w:t>
-      </w:r>
+        <w:t>论文</w:t>
+      </w:r>
+      <w:r>
+        <w:rPr>
+          <w:rFonts w:hint="eastAsia"/>
+        </w:rPr>
+        <w:t>ID</w:t>
+      </w:r>
+    </w:p>
+    <w:p>
+      <w:proofErr w:type="spellStart"/>
       <w:proofErr w:type="gramStart"/>
       <w:r>
-        <w:rPr>
-          <w:rFonts w:hint="eastAsia"/>
-        </w:rPr>
-        <w:t>,</w:t>
-      </w:r>
-      <w:r>
-        <w:rPr>
-          <w:rFonts w:hint="eastAsia"/>
-        </w:rPr>
-        <w:t>建一个同名的索引文件</w:t>
+        <w:t>paragraphId</w:t>
+      </w:r>
+      <w:proofErr w:type="spellEnd"/>
+      <w:r>
+        <w:rPr>
+          <w:rFonts w:hint="eastAsia"/>
+        </w:rPr>
+        <w:t>:</w:t>
       </w:r>
       <w:proofErr w:type="gramEnd"/>
       <w:r>
         <w:rPr>
           <w:rFonts w:hint="eastAsia"/>
         </w:rPr>
-        <w:t xml:space="preserve">. </w:t>
-      </w:r>
-      <w:r>
-        <w:rPr>
-          <w:rFonts w:hint="eastAsia"/>
-        </w:rPr>
-        <w:t>如果该文件已经存在</w:t>
-      </w:r>
-      <w:r>
-        <w:rPr>
-          <w:rFonts w:hint="eastAsia"/>
-        </w:rPr>
-        <w:t>,</w:t>
-      </w:r>
-      <w:r>
-        <w:rPr>
-          <w:rFonts w:hint="eastAsia"/>
-        </w:rPr>
-        <w:t>将被重写</w:t>
-      </w:r>
-      <w:r>
-        <w:rPr>
-          <w:rFonts w:hint="eastAsia"/>
-        </w:rPr>
-        <w:t>(</w:t>
-      </w:r>
-      <w:r>
-        <w:rPr>
-          <w:rFonts w:hint="eastAsia"/>
-        </w:rPr>
-        <w:t>先被清空</w:t>
-      </w:r>
-      <w:r>
-        <w:rPr>
-          <w:rFonts w:hint="eastAsia"/>
-        </w:rPr>
-        <w:t>)</w:t>
-      </w:r>
-    </w:p>
-    <w:p>
-      <w:r>
-        <w:t>--capability</w:t>
-      </w:r>
-      <w:r>
-        <w:rPr>
-          <w:rFonts w:hint="eastAsia"/>
-        </w:rPr>
-        <w:t xml:space="preserve">: </w:t>
-      </w:r>
-      <w:r>
-        <w:rPr>
-          <w:rFonts w:hint="eastAsia"/>
-        </w:rPr>
-        <w:t>和指纹提取种类对应的</w:t>
-      </w:r>
-      <w:r>
-        <w:rPr>
-          <w:rFonts w:hint="eastAsia"/>
-        </w:rPr>
-        <w:t>每个索引最多允许多少索引项</w:t>
-      </w:r>
-      <w:r>
-        <w:rPr>
-          <w:rFonts w:hint="eastAsia"/>
-        </w:rPr>
-        <w:t>.</w:t>
-      </w:r>
-      <w:r>
-        <w:rPr>
-          <w:rFonts w:hint="eastAsia"/>
-        </w:rPr>
-        <w:t>目前每篇论文的每个段落将占用一个索引项</w:t>
-      </w:r>
+        <w:t>段落</w:t>
+      </w:r>
+      <w:r>
+        <w:rPr>
+          <w:rFonts w:hint="eastAsia"/>
+        </w:rPr>
+        <w:t>ID</w:t>
+      </w:r>
+    </w:p>
+    <w:p>
+      <w:proofErr w:type="spellStart"/>
+      <w:r>
+        <w:t>paragraphContent</w:t>
+      </w:r>
+      <w:proofErr w:type="spellEnd"/>
+      <w:r>
+        <w:rPr>
+          <w:rFonts w:hint="eastAsia"/>
+        </w:rPr>
+        <w:t>：段落文本</w:t>
+      </w:r>
+    </w:p>
+    <w:p>
+      <w:pPr>
+        <w:rPr>
+          <w:ins w:id="104" w:author="Liu, Xiaohua" w:date="2015-08-01T21:37:00Z"/>
+        </w:rPr>
+      </w:pPr>
+      <w:proofErr w:type="spellStart"/>
+      <w:r>
+        <w:t>hittedContentAnalizerTypes</w:t>
+      </w:r>
+      <w:proofErr w:type="spellEnd"/>
+      <w:r>
+        <w:rPr>
+          <w:rFonts w:hint="eastAsia"/>
+        </w:rPr>
+        <w:t>：命中的指纹类别列表</w:t>
+      </w:r>
+    </w:p>
+    <w:p>
+      <w:pPr>
+        <w:rPr>
+          <w:ins w:id="105" w:author="Liu, Xiaohua" w:date="2015-08-01T21:37:00Z"/>
+        </w:rPr>
+      </w:pPr>
+      <w:ins w:id="106" w:author="Liu, Xiaohua" w:date="2015-08-01T21:37:00Z">
+        <w:r>
+          <w:rPr>
+            <w:rFonts w:hint="eastAsia"/>
+          </w:rPr>
+          <w:t>说明</w:t>
+        </w:r>
+        <w:r>
+          <w:t>：</w:t>
+        </w:r>
+        <w:r>
+          <w:rPr>
+            <w:rFonts w:hint="eastAsia"/>
+          </w:rPr>
+          <w:t>为</w:t>
+        </w:r>
+        <w:r>
+          <w:t>改变缺省端口</w:t>
+        </w:r>
+        <w:r>
+          <w:t>8080</w:t>
+        </w:r>
+        <w:r>
+          <w:t>，可以定义如下的环境变量：</w:t>
+        </w:r>
+      </w:ins>
+    </w:p>
+    <w:p>
+      <w:pPr>
+        <w:rPr>
+          <w:ins w:id="107" w:author="Liu, Xiaohua" w:date="2015-08-01T23:52:00Z"/>
+        </w:rPr>
+      </w:pPr>
       <w:proofErr w:type="gramStart"/>
-      <w:r>
-        <w:rPr>
-          <w:rFonts w:hint="eastAsia"/>
-        </w:rPr>
-        <w:t>,</w:t>
-      </w:r>
-      <w:r>
-        <w:rPr>
-          <w:rFonts w:hint="eastAsia"/>
-        </w:rPr>
-        <w:t>后期一个段落可能占用多个索引项</w:t>
-      </w:r>
-      <w:proofErr w:type="gramEnd"/>
-      <w:r>
-        <w:rPr>
-          <w:rFonts w:hint="eastAsia"/>
-        </w:rPr>
-        <w:t xml:space="preserve">. </w:t>
-      </w:r>
-      <w:r>
-        <w:rPr>
-          <w:rFonts w:hint="eastAsia"/>
-        </w:rPr>
-        <w:t>如果有</w:t>
-      </w:r>
-      <w:r>
-        <w:rPr>
-          <w:rFonts w:hint="eastAsia"/>
-        </w:rPr>
-        <w:t>100</w:t>
-      </w:r>
-      <w:r>
-        <w:rPr>
-          <w:rFonts w:hint="eastAsia"/>
-        </w:rPr>
-        <w:t>万论文，每篇论文平均</w:t>
-      </w:r>
-      <w:r>
-        <w:rPr>
-          <w:rFonts w:hint="eastAsia"/>
-        </w:rPr>
-        <w:t>100</w:t>
-      </w:r>
-      <w:r>
-        <w:rPr>
-          <w:rFonts w:hint="eastAsia"/>
-        </w:rPr>
-        <w:t>个段落，则该参数应设为</w:t>
-      </w:r>
-      <w:r>
-        <w:rPr>
-          <w:rFonts w:hint="eastAsia"/>
-        </w:rPr>
-        <w:t xml:space="preserve"> 1</w:t>
-      </w:r>
-      <w:r>
-        <w:rPr>
-          <w:rFonts w:hint="eastAsia"/>
-        </w:rPr>
-        <w:t>亿。</w:t>
-      </w:r>
-    </w:p>
-    <w:p>
-      <w:r>
-        <w:t>--</w:t>
-      </w:r>
-      <w:proofErr w:type="spellStart"/>
-      <w:r>
-        <w:t>ba</w:t>
-      </w:r>
-      <w:r>
-        <w:t>tchSize</w:t>
-      </w:r>
-      <w:proofErr w:type="spellEnd"/>
-      <w:r>
-        <w:rPr>
-          <w:rFonts w:hint="eastAsia"/>
-        </w:rPr>
-        <w:t>：批量进行索引的指纹数目，一般可设置为</w:t>
-      </w:r>
-      <w:r>
-        <w:t>capability</w:t>
-      </w:r>
-      <w:r>
-        <w:rPr>
-          <w:rFonts w:hint="eastAsia"/>
-        </w:rPr>
-        <w:t>的百分之一或千分之一。内存足够的情况下，可酌情增大该参数值。</w:t>
-      </w:r>
-    </w:p>
-    <w:p>
-      <w:r>
-        <w:rPr>
-          <w:rFonts w:hint="eastAsia"/>
-        </w:rPr>
-        <w:t>--</w:t>
-      </w:r>
-      <w:r>
-        <w:t>parallelism</w:t>
-      </w:r>
-      <w:r>
-        <w:rPr>
-          <w:rFonts w:hint="eastAsia"/>
-        </w:rPr>
-        <w:t>：将启用多少个线程同时对批量传入的指纹进行索引。可将其设为服务器的内核总数</w:t>
-      </w:r>
-      <w:r>
-        <w:rPr>
-          <w:rFonts w:hint="eastAsia"/>
-        </w:rPr>
-        <w:t>-2</w:t>
-      </w:r>
-      <w:r>
-        <w:rPr>
-          <w:rFonts w:hint="eastAsia"/>
-        </w:rPr>
-        <w:t>，例如对</w:t>
-      </w:r>
-      <w:r>
-        <w:rPr>
-          <w:rFonts w:hint="eastAsia"/>
-        </w:rPr>
-        <w:t>8</w:t>
-      </w:r>
-      <w:r>
-        <w:rPr>
-          <w:rFonts w:hint="eastAsia"/>
-        </w:rPr>
-        <w:t>核的服务器，可将值设置为</w:t>
-      </w:r>
-      <w:r>
-        <w:rPr>
-          <w:rFonts w:hint="eastAsia"/>
-        </w:rPr>
-        <w:t>6.</w:t>
-      </w:r>
-    </w:p>
-    <w:p/>
-    <w:p>
-      <w:pPr>
-        <w:pStyle w:val="Heading4"/>
-      </w:pPr>
-      <w:r>
-        <w:rPr>
-          <w:rFonts w:hint="eastAsia"/>
-        </w:rPr>
-        <w:t>2.</w:t>
-      </w:r>
-      <w:ins w:id="89" w:author="Liu, Xiaohua" w:date="2015-07-30T18:54:00Z">
-        <w:r>
-          <w:t>3</w:t>
+      <w:ins w:id="108" w:author="Liu, Xiaohua" w:date="2015-08-01T21:37:00Z">
+        <w:r>
+          <w:t>export</w:t>
+        </w:r>
+        <w:proofErr w:type="gramEnd"/>
+        <w:r>
+          <w:t xml:space="preserve"> </w:t>
         </w:r>
       </w:ins>
-      <w:del w:id="90" w:author="Liu, Xiaohua" w:date="2015-07-30T18:54:00Z">
-        <w:r>
-          <w:rPr>
-            <w:rFonts w:hint="eastAsia"/>
-          </w:rPr>
-          <w:delText>2</w:delText>
-        </w:r>
-      </w:del>
-      <w:r>
-        <w:rPr>
-          <w:rFonts w:hint="eastAsia"/>
-        </w:rPr>
-        <w:t xml:space="preserve">.2 </w:t>
-      </w:r>
-      <w:r>
-        <w:rPr>
-          <w:rFonts w:hint="eastAsia"/>
-        </w:rPr>
-        <w:t>多服务器并行索引</w:t>
-      </w:r>
-    </w:p>
-    <w:p>
-      <w:r>
-        <w:rPr>
-          <w:rFonts w:hint="eastAsia"/>
-        </w:rPr>
-        <w:t>如果有多台服务器，可在每台服务器上同时执行索引操作。</w:t>
-      </w:r>
-    </w:p>
-    <w:p>
-      <w:r>
-        <w:rPr>
-          <w:rFonts w:hint="eastAsia"/>
-        </w:rPr>
-        <w:t>这些服务器执行</w:t>
-      </w:r>
-      <w:r>
-        <w:rPr>
-          <w:rFonts w:hint="eastAsia"/>
-        </w:rPr>
-        <w:t>几乎完全一样</w:t>
-      </w:r>
-      <w:r>
-        <w:rPr>
-          <w:rFonts w:hint="eastAsia"/>
-        </w:rPr>
-        <w:t>的命令，</w:t>
-      </w:r>
-      <w:r>
-        <w:rPr>
-          <w:rFonts w:hint="eastAsia"/>
-        </w:rPr>
-        <w:t>但每个索引论文库的不同部分，例如：</w:t>
-      </w:r>
-    </w:p>
-    <w:p>
-      <w:r>
-        <w:rPr>
-          <w:rFonts w:hint="eastAsia"/>
-        </w:rPr>
-        <w:t>两台服务器</w:t>
-      </w:r>
-      <w:r>
-        <w:rPr>
-          <w:rFonts w:hint="eastAsia"/>
-        </w:rPr>
-        <w:t>A</w:t>
-      </w:r>
-      <w:r>
-        <w:rPr>
-          <w:rFonts w:hint="eastAsia"/>
-        </w:rPr>
-        <w:t>和服务器</w:t>
-      </w:r>
-      <w:r>
-        <w:rPr>
-          <w:rFonts w:hint="eastAsia"/>
-        </w:rPr>
-        <w:t>B:</w:t>
-      </w:r>
-    </w:p>
-    <w:p>
-      <w:r>
-        <w:rPr>
-          <w:rFonts w:hint="eastAsia"/>
-        </w:rPr>
-        <w:t>服务器</w:t>
-      </w:r>
-      <w:r>
-        <w:rPr>
-          <w:rFonts w:hint="eastAsia"/>
-        </w:rPr>
-        <w:t xml:space="preserve">A: </w:t>
-      </w:r>
-    </w:p>
-    <w:p>
-      <w:proofErr w:type="spellStart"/>
-      <w:r>
-        <w:t>gradle</w:t>
-      </w:r>
-      <w:proofErr w:type="spellEnd"/>
-      <w:r>
-        <w:t xml:space="preserve"> </w:t>
-      </w:r>
-      <w:proofErr w:type="spellStart"/>
-      <w:r>
-        <w:t>buildIndex</w:t>
-      </w:r>
-      <w:proofErr w:type="spellEnd"/>
-      <w:r>
-        <w:t xml:space="preserve"> -</w:t>
-      </w:r>
-      <w:proofErr w:type="spellStart"/>
-      <w:r>
-        <w:t>PappArgs</w:t>
-      </w:r>
-      <w:proofErr w:type="spellEnd"/>
-      <w:r>
-        <w:t>="['--</w:t>
-      </w:r>
-      <w:proofErr w:type="spellStart"/>
-      <w:r>
-        <w:t>articleRepositoryFolders</w:t>
-      </w:r>
-      <w:proofErr w:type="spellEnd"/>
-      <w:r>
-        <w:t>', '</w:t>
-      </w:r>
-      <w:r>
-        <w:rPr>
-          <w:color w:val="FF0000"/>
-        </w:rPr>
-        <w:t>/home/lxh5147/</w:t>
-      </w:r>
-      <w:proofErr w:type="spellStart"/>
-      <w:r>
-        <w:rPr>
-          <w:color w:val="FF0000"/>
-        </w:rPr>
-        <w:t>git</w:t>
-      </w:r>
-      <w:proofErr w:type="spellEnd"/>
-      <w:r>
-        <w:rPr>
-          <w:color w:val="FF0000"/>
-        </w:rPr>
-        <w:t>/</w:t>
-      </w:r>
-      <w:proofErr w:type="spellStart"/>
-      <w:r>
-        <w:rPr>
-          <w:color w:val="FF0000"/>
-        </w:rPr>
-        <w:t>PlagiarismChecker</w:t>
-      </w:r>
-      <w:proofErr w:type="spellEnd"/>
-      <w:r>
-        <w:rPr>
-          <w:rFonts w:hint="eastAsia"/>
-          <w:color w:val="FF0000"/>
-        </w:rPr>
-        <w:t>/</w:t>
-      </w:r>
-      <w:proofErr w:type="spellStart"/>
-      <w:r>
-        <w:rPr>
-          <w:rFonts w:hint="eastAsia"/>
-          <w:color w:val="FF0000"/>
-        </w:rPr>
-        <w:t>articles</w:t>
-      </w:r>
-      <w:r>
-        <w:rPr>
-          <w:rFonts w:hint="eastAsia"/>
-          <w:color w:val="FF0000"/>
-        </w:rPr>
-        <w:t>A</w:t>
-      </w:r>
-      <w:proofErr w:type="spellEnd"/>
-      <w:r>
-        <w:t>','--contentAnalyzers','SimpleContentAnalizerWithSimpleTokenizer,BagOfWordsContentAnalizerWithOpenNLPTokenizer','--indexPath','</w:t>
-      </w:r>
-      <w:r>
-        <w:rPr>
-          <w:color w:val="FF0000"/>
-        </w:rPr>
-        <w:t>/home/lxh5147/git/PlagiarismChecker</w:t>
-      </w:r>
-      <w:r>
-        <w:rPr>
-          <w:rFonts w:hint="eastAsia"/>
-          <w:color w:val="FF0000"/>
-        </w:rPr>
-        <w:t>/</w:t>
-      </w:r>
-      <w:r>
-        <w:rPr>
-          <w:color w:val="FF0000"/>
-        </w:rPr>
-        <w:t>indexes</w:t>
-      </w:r>
-      <w:r>
-        <w:rPr>
-          <w:rFonts w:hint="eastAsia"/>
-          <w:color w:val="FF0000"/>
-        </w:rPr>
-        <w:t>A</w:t>
-      </w:r>
-      <w:r>
-        <w:t>','--capability','100000','--batchSize','1000','--parallelism','2']"</w:t>
-      </w:r>
-    </w:p>
-    <w:p>
-      <w:r>
-        <w:rPr>
-          <w:rFonts w:hint="eastAsia"/>
-        </w:rPr>
-        <w:t>服务器</w:t>
-      </w:r>
-      <w:r>
-        <w:rPr>
-          <w:rFonts w:hint="eastAsia"/>
-        </w:rPr>
-        <w:t>B:</w:t>
-      </w:r>
-    </w:p>
-    <w:p>
-      <w:proofErr w:type="spellStart"/>
-      <w:r>
-        <w:t>gradle</w:t>
-      </w:r>
-      <w:proofErr w:type="spellEnd"/>
-      <w:r>
-        <w:t xml:space="preserve"> </w:t>
-      </w:r>
-      <w:proofErr w:type="spellStart"/>
-      <w:r>
-        <w:t>buildIndex</w:t>
-      </w:r>
-      <w:proofErr w:type="spellEnd"/>
-      <w:r>
-        <w:t xml:space="preserve"> -</w:t>
-      </w:r>
-      <w:proofErr w:type="spellStart"/>
-      <w:r>
-        <w:t>PappArgs</w:t>
-      </w:r>
-      <w:proofErr w:type="spellEnd"/>
-      <w:r>
-        <w:t>="['--</w:t>
-      </w:r>
-      <w:proofErr w:type="spellStart"/>
-      <w:r>
-        <w:t>articleRepositoryFolders</w:t>
-      </w:r>
-      <w:proofErr w:type="spellEnd"/>
-      <w:r>
-        <w:t>', '</w:t>
-      </w:r>
-      <w:r>
-        <w:rPr>
-          <w:color w:val="FF0000"/>
-        </w:rPr>
-        <w:t>/home/lxh5147/</w:t>
-      </w:r>
-      <w:proofErr w:type="spellStart"/>
-      <w:r>
-        <w:rPr>
-          <w:color w:val="FF0000"/>
-        </w:rPr>
-        <w:t>git</w:t>
-      </w:r>
-      <w:proofErr w:type="spellEnd"/>
-      <w:r>
-        <w:rPr>
-          <w:color w:val="FF0000"/>
-        </w:rPr>
-        <w:t>/</w:t>
-      </w:r>
-      <w:proofErr w:type="spellStart"/>
-      <w:r>
-        <w:rPr>
-          <w:color w:val="FF0000"/>
-        </w:rPr>
-        <w:t>PlagiarismChecker</w:t>
-      </w:r>
-      <w:proofErr w:type="spellEnd"/>
-      <w:r>
-        <w:rPr>
-          <w:rFonts w:hint="eastAsia"/>
-          <w:color w:val="FF0000"/>
-        </w:rPr>
-        <w:t>/</w:t>
-      </w:r>
-      <w:proofErr w:type="spellStart"/>
-      <w:r>
-        <w:rPr>
-          <w:rFonts w:hint="eastAsia"/>
-          <w:color w:val="FF0000"/>
-        </w:rPr>
-        <w:t>articles</w:t>
-      </w:r>
-      <w:r>
-        <w:rPr>
-          <w:rFonts w:hint="eastAsia"/>
-          <w:color w:val="FF0000"/>
-        </w:rPr>
-        <w:t>B</w:t>
-      </w:r>
-      <w:proofErr w:type="spellEnd"/>
-      <w:r>
-        <w:t>','--</w:t>
-      </w:r>
-      <w:proofErr w:type="spellStart"/>
-      <w:r>
-        <w:t>contentAnalyzers</w:t>
-      </w:r>
-      <w:proofErr w:type="spellEnd"/>
-      <w:r>
-        <w:t>','</w:t>
-      </w:r>
-      <w:proofErr w:type="spellStart"/>
-      <w:r>
-        <w:t>SimpleContentAnalizerWithSimpleTokenizer</w:t>
-      </w:r>
-      <w:proofErr w:type="spellEnd"/>
-      <w:r>
-        <w:t>,</w:t>
-      </w:r>
-      <w:ins w:id="91" w:author="Windows User" w:date="2015-07-30T22:01:00Z">
+      <w:proofErr w:type="spellStart"/>
+      <w:ins w:id="109" w:author="Liu, Xiaohua" w:date="2015-08-01T21:38:00Z">
+        <w:r>
+          <w:t>PlagiarismCheckerServicePortNumber</w:t>
+        </w:r>
+        <w:proofErr w:type="spellEnd"/>
+        <w:r>
+          <w:t xml:space="preserve">=88888; </w:t>
+        </w:r>
+        <w:proofErr w:type="spellStart"/>
+        <w:r>
+          <w:t>gradle</w:t>
+        </w:r>
+        <w:proofErr w:type="spellEnd"/>
         <w:r>
           <w:t xml:space="preserve"> </w:t>
         </w:r>
         <w:proofErr w:type="spellStart"/>
         <w:r>
-          <w:t>SegmentContentAnalizerWithSimpleSegmentSplitter</w:t>
+          <w:t>startService</w:t>
         </w:r>
         <w:proofErr w:type="spellEnd"/>
         <w:r>
+          <w:t>….</w:t>
+        </w:r>
+      </w:ins>
+    </w:p>
+    <w:p>
+      <w:pPr>
+        <w:rPr>
+          <w:ins w:id="110" w:author="Liu, Xiaohua" w:date="2015-08-01T23:52:00Z"/>
+        </w:rPr>
+      </w:pPr>
+    </w:p>
+    <w:p>
+      <w:pPr>
+        <w:pStyle w:val="Heading2"/>
+        <w:rPr>
+          <w:ins w:id="111" w:author="Liu, Xiaohua" w:date="2015-08-01T23:52:00Z"/>
+        </w:rPr>
+        <w:pPrChange w:id="112" w:author="Liu, Xiaohua" w:date="2015-08-01T23:52:00Z">
+          <w:pPr/>
+        </w:pPrChange>
+      </w:pPr>
+      <w:ins w:id="113" w:author="Liu, Xiaohua" w:date="2015-08-01T23:52:00Z">
+        <w:r>
+          <w:rPr>
+            <w:rFonts w:hint="eastAsia"/>
+          </w:rPr>
+          <w:t>使用预配置</w:t>
+        </w:r>
+        <w:r>
+          <w:t>好</w:t>
+        </w:r>
+        <w:r>
+          <w:t>DOCKER</w:t>
+        </w:r>
+      </w:ins>
+    </w:p>
+    <w:p>
+      <w:pPr>
+        <w:rPr>
+          <w:ins w:id="114" w:author="Liu, Xiaohua" w:date="2015-08-01T23:55:00Z"/>
+          <w:rFonts w:hint="eastAsia"/>
+        </w:rPr>
+        <w:pPrChange w:id="115" w:author="Liu, Xiaohua" w:date="2015-08-01T23:52:00Z">
+          <w:pPr/>
+        </w:pPrChange>
+      </w:pPr>
+      <w:ins w:id="116" w:author="Liu, Xiaohua" w:date="2015-08-01T23:55:00Z">
+        <w:r>
+          <w:rPr>
+            <w:rFonts w:hint="eastAsia"/>
+          </w:rPr>
+          <w:t>打开终端</w:t>
+        </w:r>
+        <w:r>
+          <w:t>执行：</w:t>
+        </w:r>
+      </w:ins>
+    </w:p>
+    <w:p>
+      <w:pPr>
+        <w:rPr>
+          <w:ins w:id="117" w:author="Liu, Xiaohua" w:date="2015-08-01T23:52:00Z"/>
+        </w:rPr>
+        <w:pPrChange w:id="118" w:author="Liu, Xiaohua" w:date="2015-08-01T23:52:00Z">
+          <w:pPr/>
+        </w:pPrChange>
+      </w:pPr>
+      <w:proofErr w:type="spellStart"/>
+      <w:proofErr w:type="gramStart"/>
+      <w:ins w:id="119" w:author="Liu, Xiaohua" w:date="2015-08-01T23:52:00Z">
+        <w:r>
+          <w:t>sudo</w:t>
+        </w:r>
+        <w:proofErr w:type="spellEnd"/>
+        <w:proofErr w:type="gramEnd"/>
+        <w:r>
           <w:t xml:space="preserve"> </w:t>
         </w:r>
+        <w:proofErr w:type="spellStart"/>
+        <w:r>
+          <w:t>docker</w:t>
+        </w:r>
+        <w:proofErr w:type="spellEnd"/>
+        <w:r>
+          <w:t xml:space="preserve"> run -t -</w:t>
+        </w:r>
+        <w:proofErr w:type="spellStart"/>
+        <w:r>
+          <w:t>i</w:t>
+        </w:r>
+        <w:proofErr w:type="spellEnd"/>
+        <w:r>
+          <w:t xml:space="preserve">  -p 8080:8080 ubuntu14_java_gradle_checker /bin/bash</w:t>
+        </w:r>
       </w:ins>
-      <w:del w:id="92" w:author="Windows User" w:date="2015-07-30T22:01:00Z">
-        <w:r>
-          <w:delText>BagOfWordsContentAnalizerWithOpenNLPTokenizer</w:delText>
-        </w:r>
-      </w:del>
-      <w:r>
-        <w:t>','--</w:t>
-      </w:r>
-      <w:proofErr w:type="spellStart"/>
-      <w:r>
-        <w:t>indexPath</w:t>
-      </w:r>
-      <w:proofErr w:type="spellEnd"/>
-      <w:r>
-        <w:t>','</w:t>
-      </w:r>
-      <w:r>
-        <w:rPr>
-          <w:color w:val="FF0000"/>
-        </w:rPr>
-        <w:t>/home/lxh5147/</w:t>
-      </w:r>
-      <w:proofErr w:type="spellStart"/>
-      <w:r>
-        <w:rPr>
-          <w:color w:val="FF0000"/>
-        </w:rPr>
-        <w:t>git</w:t>
-      </w:r>
-      <w:proofErr w:type="spellEnd"/>
-      <w:r>
-        <w:rPr>
-          <w:color w:val="FF0000"/>
-        </w:rPr>
-        <w:t>/</w:t>
-      </w:r>
-      <w:proofErr w:type="spellStart"/>
-      <w:r>
-        <w:rPr>
-          <w:color w:val="FF0000"/>
-        </w:rPr>
-        <w:t>PlagiarismChecker</w:t>
-      </w:r>
-      <w:proofErr w:type="spellEnd"/>
-      <w:r>
-        <w:rPr>
-          <w:rFonts w:hint="eastAsia"/>
-          <w:color w:val="FF0000"/>
-        </w:rPr>
-        <w:t>/</w:t>
-      </w:r>
-      <w:proofErr w:type="spellStart"/>
-      <w:r>
-        <w:rPr>
-          <w:color w:val="FF0000"/>
-        </w:rPr>
-        <w:t>indexes</w:t>
-      </w:r>
-      <w:r>
-        <w:rPr>
-          <w:rFonts w:hint="eastAsia"/>
-          <w:color w:val="FF0000"/>
-        </w:rPr>
-        <w:t>B</w:t>
-      </w:r>
-      <w:proofErr w:type="spellEnd"/>
-      <w:r>
-        <w:t>','--capability','100000','--batchSize','1000','--parallelism','2']"</w:t>
-      </w:r>
-    </w:p>
-    <w:p>
-      <w:r>
-        <w:rPr>
-          <w:rFonts w:hint="eastAsia"/>
-        </w:rPr>
-        <w:t>说明，还有其他并行索引的方式，例如不同服务器共享同一个论文库，但执行不同的指纹提取。</w:t>
-      </w:r>
-    </w:p>
-    <w:p>
-      <w:pPr>
-        <w:pStyle w:val="Heading2"/>
-      </w:pPr>
-      <w:r>
-        <w:rPr>
-          <w:rFonts w:hint="eastAsia"/>
-        </w:rPr>
-        <w:lastRenderedPageBreak/>
-        <w:t xml:space="preserve">3. </w:t>
-      </w:r>
-      <w:r>
-        <w:rPr>
-          <w:rFonts w:hint="eastAsia"/>
-        </w:rPr>
-        <w:t>检测服务</w:t>
-      </w:r>
-    </w:p>
-    <w:p>
-      <w:r>
-        <w:rPr>
-          <w:rFonts w:hint="eastAsia"/>
-        </w:rPr>
-        <w:t>假定已经建好索引，索引目录为</w:t>
-      </w:r>
-      <w:r>
-        <w:t>/home/lxh5147/</w:t>
-      </w:r>
-      <w:proofErr w:type="spellStart"/>
-      <w:r>
-        <w:t>git</w:t>
-      </w:r>
-      <w:proofErr w:type="spellEnd"/>
-      <w:r>
-        <w:t>/</w:t>
-      </w:r>
-      <w:proofErr w:type="spellStart"/>
-      <w:r>
-        <w:t>PlagiarismChecker</w:t>
-      </w:r>
-      <w:proofErr w:type="spellEnd"/>
-      <w:r>
-        <w:rPr>
-          <w:rFonts w:hint="eastAsia"/>
-        </w:rPr>
-        <w:t>/</w:t>
-      </w:r>
-      <w:proofErr w:type="spellStart"/>
-      <w:r>
-        <w:t>indexes</w:t>
-      </w:r>
-      <w:r>
-        <w:rPr>
-          <w:rFonts w:hint="eastAsia"/>
-        </w:rPr>
-        <w:t>A</w:t>
-      </w:r>
-      <w:proofErr w:type="spellEnd"/>
-      <w:r>
-        <w:rPr>
-          <w:rFonts w:hint="eastAsia"/>
-        </w:rPr>
-        <w:t>和</w:t>
-      </w:r>
-      <w:r>
-        <w:t>/home/lxh5147/</w:t>
-      </w:r>
-      <w:proofErr w:type="spellStart"/>
-      <w:r>
-        <w:t>git</w:t>
-      </w:r>
-      <w:proofErr w:type="spellEnd"/>
-      <w:r>
-        <w:t>/</w:t>
-      </w:r>
-      <w:proofErr w:type="spellStart"/>
-      <w:r>
-        <w:t>PlagiarismChecker</w:t>
-      </w:r>
-      <w:proofErr w:type="spellEnd"/>
-      <w:r>
-        <w:rPr>
-          <w:rFonts w:hint="eastAsia"/>
-        </w:rPr>
-        <w:t>/</w:t>
-      </w:r>
-      <w:proofErr w:type="spellStart"/>
-      <w:r>
-        <w:t>indexes</w:t>
-      </w:r>
-      <w:r>
-        <w:rPr>
-          <w:rFonts w:hint="eastAsia"/>
-        </w:rPr>
-        <w:t>B</w:t>
-      </w:r>
-      <w:proofErr w:type="spellEnd"/>
-      <w:r>
-        <w:rPr>
-          <w:rFonts w:hint="eastAsia"/>
-        </w:rPr>
-        <w:t>。论文库</w:t>
-      </w:r>
-      <w:r>
-        <w:rPr>
-          <w:rFonts w:hint="eastAsia"/>
-        </w:rPr>
-        <w:t>目录为</w:t>
-      </w:r>
-      <w:r>
-        <w:rPr>
-          <w:rFonts w:hint="eastAsia"/>
-        </w:rPr>
-        <w:t>/</w:t>
-      </w:r>
-      <w:r>
-        <w:t xml:space="preserve"> home/lxh5147/</w:t>
-      </w:r>
-      <w:proofErr w:type="spellStart"/>
-      <w:r>
-        <w:t>git</w:t>
-      </w:r>
-      <w:proofErr w:type="spellEnd"/>
-      <w:r>
-        <w:t>/</w:t>
-      </w:r>
-      <w:proofErr w:type="spellStart"/>
-      <w:r>
-        <w:t>PlagiarismChecker</w:t>
-      </w:r>
-      <w:proofErr w:type="spellEnd"/>
-      <w:r>
-        <w:rPr>
-          <w:rFonts w:hint="eastAsia"/>
-        </w:rPr>
-        <w:t>/</w:t>
-      </w:r>
-      <w:proofErr w:type="spellStart"/>
-      <w:r>
-        <w:rPr>
-          <w:rFonts w:hint="eastAsia"/>
-        </w:rPr>
-        <w:t>articlesA</w:t>
-      </w:r>
-      <w:proofErr w:type="spellEnd"/>
-      <w:r>
-        <w:rPr>
-          <w:rFonts w:hint="eastAsia"/>
-        </w:rPr>
-        <w:t>和</w:t>
-      </w:r>
-      <w:r>
-        <w:t>home/lxh5147/</w:t>
-      </w:r>
-      <w:proofErr w:type="spellStart"/>
-      <w:r>
-        <w:t>git</w:t>
-      </w:r>
-      <w:proofErr w:type="spellEnd"/>
-      <w:r>
-        <w:t>/</w:t>
-      </w:r>
-      <w:proofErr w:type="spellStart"/>
-      <w:r>
-        <w:t>PlagiarismChecker</w:t>
-      </w:r>
-      <w:proofErr w:type="spellEnd"/>
-      <w:r>
-        <w:rPr>
-          <w:rFonts w:hint="eastAsia"/>
-        </w:rPr>
-        <w:t>/</w:t>
-      </w:r>
-      <w:proofErr w:type="spellStart"/>
-      <w:r>
-        <w:rPr>
-          <w:rFonts w:hint="eastAsia"/>
-        </w:rPr>
-        <w:t>articlesB</w:t>
-      </w:r>
-      <w:proofErr w:type="spellEnd"/>
-      <w:r>
-        <w:rPr>
-          <w:rFonts w:hint="eastAsia"/>
-        </w:rPr>
-        <w:t>。</w:t>
-      </w:r>
-    </w:p>
-    <w:p>
-      <w:r>
-        <w:rPr>
-          <w:rFonts w:hint="eastAsia"/>
-        </w:rPr>
-        <w:t>打开终端执行下面的命令：</w:t>
-      </w:r>
-    </w:p>
-    <w:p>
-      <w:proofErr w:type="spellStart"/>
-      <w:r>
-        <w:t>gradle</w:t>
-      </w:r>
-      <w:proofErr w:type="spellEnd"/>
-      <w:r>
-        <w:t xml:space="preserve"> </w:t>
-      </w:r>
-      <w:proofErr w:type="spellStart"/>
-      <w:r>
-        <w:t>startService</w:t>
-      </w:r>
-      <w:proofErr w:type="spellEnd"/>
-      <w:r>
-        <w:t xml:space="preserve"> -</w:t>
-      </w:r>
-      <w:proofErr w:type="spellStart"/>
-      <w:r>
-        <w:t>PappArgs</w:t>
-      </w:r>
-      <w:proofErr w:type="spellEnd"/>
-      <w:r>
-        <w:t>="['--</w:t>
-      </w:r>
-      <w:proofErr w:type="spellStart"/>
-      <w:r>
-        <w:t>articleRepositoryFolders</w:t>
-      </w:r>
-      <w:proofErr w:type="spellEnd"/>
-      <w:r>
-        <w:t>', '</w:t>
-      </w:r>
-      <w:r>
-        <w:rPr>
-          <w:rFonts w:hint="eastAsia"/>
-        </w:rPr>
-        <w:t>/</w:t>
-      </w:r>
-      <w:r>
-        <w:t xml:space="preserve"> home/lxh5147/</w:t>
-      </w:r>
-      <w:proofErr w:type="spellStart"/>
-      <w:r>
-        <w:t>git</w:t>
-      </w:r>
-      <w:proofErr w:type="spellEnd"/>
-      <w:r>
-        <w:t>/</w:t>
-      </w:r>
-      <w:proofErr w:type="spellStart"/>
-      <w:r>
-        <w:t>PlagiarismChecker</w:t>
-      </w:r>
-      <w:proofErr w:type="spellEnd"/>
-      <w:r>
-        <w:rPr>
-          <w:rFonts w:hint="eastAsia"/>
-        </w:rPr>
-        <w:t>/</w:t>
-      </w:r>
-      <w:proofErr w:type="spellStart"/>
-      <w:r>
-        <w:rPr>
-          <w:rFonts w:hint="eastAsia"/>
-        </w:rPr>
-        <w:t>articlesA</w:t>
-      </w:r>
-      <w:proofErr w:type="spellEnd"/>
-      <w:r>
-        <w:rPr>
-          <w:rFonts w:hint="eastAsia"/>
-        </w:rPr>
-        <w:t>,</w:t>
-      </w:r>
-      <w:r>
-        <w:rPr>
-          <w:rFonts w:hint="eastAsia"/>
-        </w:rPr>
-        <w:t xml:space="preserve"> </w:t>
-      </w:r>
-      <w:r>
-        <w:rPr>
-          <w:rFonts w:hint="eastAsia"/>
-        </w:rPr>
-        <w:t>/</w:t>
-      </w:r>
-      <w:r>
-        <w:t xml:space="preserve"> home/lxh5147/</w:t>
-      </w:r>
-      <w:proofErr w:type="spellStart"/>
-      <w:r>
-        <w:t>git</w:t>
-      </w:r>
-      <w:proofErr w:type="spellEnd"/>
-      <w:r>
-        <w:t>/</w:t>
-      </w:r>
-      <w:proofErr w:type="spellStart"/>
-      <w:r>
-        <w:t>PlagiarismChecker</w:t>
-      </w:r>
-      <w:proofErr w:type="spellEnd"/>
-      <w:r>
-        <w:rPr>
-          <w:rFonts w:hint="eastAsia"/>
-        </w:rPr>
-        <w:t>/</w:t>
-      </w:r>
-      <w:proofErr w:type="spellStart"/>
-      <w:r>
-        <w:rPr>
-          <w:rFonts w:hint="eastAsia"/>
-        </w:rPr>
-        <w:t>articles</w:t>
-      </w:r>
-      <w:r>
-        <w:rPr>
-          <w:rFonts w:hint="eastAsia"/>
-        </w:rPr>
-        <w:t>B</w:t>
-      </w:r>
-      <w:proofErr w:type="spellEnd"/>
-      <w:r>
-        <w:t xml:space="preserve"> ','--contentAnalyzers','SimpleContentAnalizerWithSimpleTokenizer,BagOfWordsContentAnalizerWithOpenNLPTokenizer','--indexPaths','/home/lxh5147/git/PlagiarismChecker</w:t>
-      </w:r>
-      <w:r>
-        <w:rPr>
-          <w:rFonts w:hint="eastAsia"/>
-        </w:rPr>
-        <w:t>/</w:t>
-      </w:r>
-      <w:r>
-        <w:t>indexes</w:t>
-      </w:r>
-      <w:r>
-        <w:rPr>
-          <w:rFonts w:hint="eastAsia"/>
-        </w:rPr>
-        <w:t>A</w:t>
-      </w:r>
-      <w:r>
-        <w:rPr>
-          <w:rFonts w:hint="eastAsia"/>
-        </w:rPr>
-        <w:t>,</w:t>
-      </w:r>
-      <w:r>
-        <w:t xml:space="preserve"> /home/lxh5147/</w:t>
-      </w:r>
-      <w:proofErr w:type="spellStart"/>
-      <w:r>
-        <w:t>git</w:t>
-      </w:r>
-      <w:proofErr w:type="spellEnd"/>
-      <w:r>
-        <w:t>/</w:t>
-      </w:r>
-      <w:proofErr w:type="spellStart"/>
-      <w:r>
-        <w:t>PlagiarismChecker</w:t>
-      </w:r>
-      <w:proofErr w:type="spellEnd"/>
-      <w:r>
-        <w:rPr>
-          <w:rFonts w:hint="eastAsia"/>
-        </w:rPr>
-        <w:t>/</w:t>
-      </w:r>
-      <w:proofErr w:type="spellStart"/>
-      <w:r>
-        <w:t>indexes</w:t>
-      </w:r>
-      <w:r>
-        <w:rPr>
-          <w:rFonts w:hint="eastAsia"/>
-        </w:rPr>
-        <w:t>B</w:t>
-      </w:r>
-      <w:proofErr w:type="spellEnd"/>
-      <w:r>
-        <w:t xml:space="preserve"> ']"</w:t>
-      </w:r>
-    </w:p>
-    <w:p>
-      <w:r>
-        <w:rPr>
-          <w:rFonts w:hint="eastAsia"/>
-        </w:rPr>
-        <w:t>这将启动检索服务，检索服务监听</w:t>
-      </w:r>
-      <w:r>
-        <w:rPr>
-          <w:rFonts w:hint="eastAsia"/>
-        </w:rPr>
-        <w:t>8080</w:t>
-      </w:r>
-      <w:r>
-        <w:rPr>
-          <w:rFonts w:hint="eastAsia"/>
-        </w:rPr>
-        <w:t>端口。</w:t>
-      </w:r>
-    </w:p>
-    <w:p>
-      <w:r>
-        <w:rPr>
-          <w:rFonts w:hint="eastAsia"/>
-        </w:rPr>
-        <w:t>参数：</w:t>
-      </w:r>
-    </w:p>
-    <w:p>
-      <w:r>
-        <w:t>--</w:t>
-      </w:r>
-      <w:proofErr w:type="spellStart"/>
-      <w:r>
-        <w:t>articleRepositoryFolders</w:t>
-      </w:r>
-      <w:proofErr w:type="spellEnd"/>
-      <w:r>
-        <w:rPr>
-          <w:rFonts w:hint="eastAsia"/>
-        </w:rPr>
-        <w:t>：同上。</w:t>
-      </w:r>
-    </w:p>
-    <w:p>
-      <w:r>
-        <w:t>--</w:t>
-      </w:r>
-      <w:proofErr w:type="spellStart"/>
-      <w:r>
-        <w:t>contentAnalyzers</w:t>
-      </w:r>
-      <w:proofErr w:type="spellEnd"/>
-      <w:r>
-        <w:rPr>
-          <w:rFonts w:hint="eastAsia"/>
-        </w:rPr>
-        <w:t>：同上。将为输入的文本做</w:t>
-      </w:r>
-      <w:r>
-        <w:rPr>
-          <w:rFonts w:hint="eastAsia"/>
-        </w:rPr>
-        <w:t>该参数指定的一个或多个</w:t>
-      </w:r>
-      <w:r>
-        <w:rPr>
-          <w:rFonts w:hint="eastAsia"/>
-        </w:rPr>
-        <w:t>指纹提取，并在对应的指纹库中查找是否有相同的指纹。</w:t>
-      </w:r>
-    </w:p>
-    <w:p>
-      <w:r>
-        <w:t>--</w:t>
-      </w:r>
-      <w:proofErr w:type="spellStart"/>
-      <w:r>
-        <w:t>indexPaths</w:t>
-      </w:r>
-      <w:proofErr w:type="spellEnd"/>
-      <w:r>
-        <w:rPr>
-          <w:rFonts w:hint="eastAsia"/>
-        </w:rPr>
-        <w:t>：索引目录；多个索引目录用英文半角逗号分开。这些目录下的和指纹提取种类对应的索引将被用以查询</w:t>
-      </w:r>
-    </w:p>
-    <w:p/>
-    <w:p>
-      <w:r>
-        <w:rPr>
-          <w:rFonts w:hint="eastAsia"/>
-        </w:rPr>
-        <w:t>验证服务</w:t>
-      </w:r>
-    </w:p>
-    <w:p>
-      <w:r>
-        <w:rPr>
-          <w:rFonts w:hint="eastAsia"/>
-        </w:rPr>
-        <w:t>打开浏览器，输入：</w:t>
-      </w:r>
-      <w:hyperlink r:id="rId9" w:history="1">
+    </w:p>
+    <w:p>
+      <w:pPr>
+        <w:rPr>
+          <w:ins w:id="120" w:author="Liu, Xiaohua" w:date="2015-08-01T23:54:00Z"/>
+        </w:rPr>
+        <w:pPrChange w:id="121" w:author="Liu, Xiaohua" w:date="2015-08-01T23:52:00Z">
+          <w:pPr/>
+        </w:pPrChange>
+      </w:pPr>
+      <w:proofErr w:type="gramStart"/>
+      <w:ins w:id="122" w:author="Liu, Xiaohua" w:date="2015-08-01T23:53:00Z">
+        <w:r>
+          <w:t>cd</w:t>
+        </w:r>
+        <w:proofErr w:type="gramEnd"/>
+        <w:r>
+          <w:t xml:space="preserve"> /</w:t>
+        </w:r>
+        <w:proofErr w:type="spellStart"/>
+        <w:r>
+          <w:t>Zeen</w:t>
+        </w:r>
+        <w:proofErr w:type="spellEnd"/>
+        <w:r>
+          <w:t>/</w:t>
+        </w:r>
+        <w:proofErr w:type="spellStart"/>
+        <w:r>
+          <w:t>PlagiarismChecker</w:t>
+        </w:r>
+      </w:ins>
+      <w:proofErr w:type="spellEnd"/>
+    </w:p>
+    <w:p>
+      <w:pPr>
+        <w:rPr>
+          <w:ins w:id="123" w:author="Liu, Xiaohua" w:date="2015-08-01T23:55:00Z"/>
+        </w:rPr>
+        <w:pPrChange w:id="124" w:author="Liu, Xiaohua" w:date="2015-08-01T23:52:00Z">
+          <w:pPr/>
+        </w:pPrChange>
+      </w:pPr>
+      <w:ins w:id="125" w:author="Liu, Xiaohua" w:date="2015-08-01T23:54:00Z">
+        <w:r>
+          <w:rPr>
+            <w:rFonts w:hint="eastAsia"/>
+          </w:rPr>
+          <w:t>上述命令</w:t>
+        </w:r>
+        <w:r>
+          <w:t>将启动</w:t>
+        </w:r>
+        <w:r>
+          <w:t>DOCKER</w:t>
+        </w:r>
+        <w:r>
+          <w:t>容器，</w:t>
+        </w:r>
+        <w:r>
+          <w:rPr>
+            <w:rFonts w:hint="eastAsia"/>
+          </w:rPr>
+          <w:t>为</w:t>
+        </w:r>
+        <w:r>
+          <w:t>容器打开端口</w:t>
+        </w:r>
+        <w:r>
+          <w:rPr>
+            <w:rFonts w:hint="eastAsia"/>
+          </w:rPr>
+          <w:t>8080</w:t>
+        </w:r>
+      </w:ins>
+      <w:ins w:id="126" w:author="Liu, Xiaohua" w:date="2015-08-01T23:55:00Z">
+        <w:r>
+          <w:rPr>
+            <w:rFonts w:hint="eastAsia"/>
+          </w:rPr>
+          <w:t>，</w:t>
+        </w:r>
+        <w:r>
+          <w:t>并将容器的端口映射到宿主机器的</w:t>
+        </w:r>
+        <w:r>
+          <w:t>8080</w:t>
+        </w:r>
+        <w:r>
+          <w:t>端口。</w:t>
+        </w:r>
+      </w:ins>
+    </w:p>
+    <w:p>
+      <w:pPr>
+        <w:rPr>
+          <w:ins w:id="127" w:author="Liu, Xiaohua" w:date="2015-08-01T23:53:00Z"/>
+          <w:rFonts w:hint="eastAsia"/>
+        </w:rPr>
+        <w:pPrChange w:id="128" w:author="Liu, Xiaohua" w:date="2015-08-01T23:52:00Z">
+          <w:pPr/>
+        </w:pPrChange>
+      </w:pPr>
+      <w:ins w:id="129" w:author="Liu, Xiaohua" w:date="2015-08-01T23:55:00Z">
+        <w:r>
+          <w:rPr>
+            <w:rFonts w:hint="eastAsia"/>
+          </w:rPr>
+          <w:t>在容器</w:t>
+        </w:r>
+        <w:r>
+          <w:t>中执行：</w:t>
+        </w:r>
+      </w:ins>
+    </w:p>
+    <w:p>
+      <w:pPr>
+        <w:rPr>
+          <w:ins w:id="130" w:author="Liu, Xiaohua" w:date="2015-08-01T23:53:00Z"/>
+        </w:rPr>
+        <w:pPrChange w:id="131" w:author="Liu, Xiaohua" w:date="2015-08-01T23:52:00Z">
+          <w:pPr/>
+        </w:pPrChange>
+      </w:pPr>
+      <w:proofErr w:type="spellStart"/>
+      <w:ins w:id="132" w:author="Liu, Xiaohua" w:date="2015-08-01T23:53:00Z">
+        <w:r>
+          <w:t>gradle</w:t>
+        </w:r>
+        <w:proofErr w:type="spellEnd"/>
+        <w:r>
+          <w:t xml:space="preserve"> </w:t>
+        </w:r>
+        <w:proofErr w:type="spellStart"/>
+        <w:r>
+          <w:t>startService</w:t>
+        </w:r>
+        <w:proofErr w:type="spellEnd"/>
+        <w:r>
+          <w:t xml:space="preserve"> -</w:t>
+        </w:r>
+        <w:proofErr w:type="spellStart"/>
+        <w:r>
+          <w:t>PappArgs</w:t>
+        </w:r>
+        <w:proofErr w:type="spellEnd"/>
+        <w:r>
+          <w:t>="['--</w:t>
+        </w:r>
+        <w:proofErr w:type="spellStart"/>
+        <w:r>
+          <w:t>articleRepositoryFolders</w:t>
+        </w:r>
+        <w:proofErr w:type="spellEnd"/>
+        <w:r>
+          <w:t>', 'articles','--contentAnalyzers','SimpleContentAnalizerWithSimpleTokenizer</w:t>
+        </w:r>
+        <w:proofErr w:type="gramStart"/>
+        <w:r>
+          <w:t>,BagOfWordsContentAnalizerWithOpenNLPTokenizer,SegmentContentAnalizerWithSimpleSegmentSplitter'</w:t>
+        </w:r>
+        <w:proofErr w:type="gramEnd"/>
+        <w:r>
+          <w:t>,'--indexPaths','indexes']"</w:t>
+        </w:r>
+      </w:ins>
+    </w:p>
+    <w:p>
+      <w:pPr>
+        <w:rPr>
+          <w:rFonts w:hint="eastAsia"/>
+        </w:rPr>
+        <w:pPrChange w:id="133" w:author="Liu, Xiaohua" w:date="2015-08-01T23:52:00Z">
+          <w:pPr/>
+        </w:pPrChange>
+      </w:pPr>
+      <w:ins w:id="134" w:author="Liu, Xiaohua" w:date="2015-08-01T23:53:00Z">
+        <w:r>
+          <w:rPr>
+            <w:rFonts w:hint="eastAsia"/>
+          </w:rPr>
+          <w:t>然后</w:t>
+        </w:r>
+      </w:ins>
+      <w:ins w:id="135" w:author="Liu, Xiaohua" w:date="2015-08-01T23:54:00Z">
+        <w:r>
+          <w:rPr>
+            <w:rFonts w:hint="eastAsia"/>
+          </w:rPr>
+          <w:t>在</w:t>
+        </w:r>
+        <w:r>
+          <w:t>宿主机器</w:t>
+        </w:r>
+      </w:ins>
+      <w:ins w:id="136" w:author="Liu, Xiaohua" w:date="2015-08-01T23:53:00Z">
+        <w:r>
+          <w:t>打开浏览器，输入</w:t>
+        </w:r>
+      </w:ins>
+      <w:ins w:id="137" w:author="Liu, Xiaohua" w:date="2015-08-01T23:54:00Z">
+        <w:r>
+          <w:fldChar w:fldCharType="begin"/>
+        </w:r>
+        <w:r>
+          <w:instrText xml:space="preserve"> HYPERLINK "http://localhost:8080/check?paragraph=some%20test,%20one%20line%20one%20paragraph" </w:instrText>
+        </w:r>
+        <w:r>
+          <w:fldChar w:fldCharType="separate"/>
+        </w:r>
         <w:r>
           <w:rPr>
             <w:rStyle w:val="Hyperlink"/>
           </w:rPr>
           <w:t>http://localhost:8080/check?paragraph=some%20test,%20one%20line%20one%20paragraph</w:t>
         </w:r>
-      </w:hyperlink>
-      <w:r>
-        <w:t>.</w:t>
-      </w:r>
-    </w:p>
-    <w:p>
-      <w:r>
-        <w:rPr>
-          <w:rFonts w:hint="eastAsia"/>
-        </w:rPr>
-        <w:t>命令格式为：</w:t>
-      </w:r>
-      <w:r>
-        <w:rPr>
-          <w:rFonts w:hint="eastAsia"/>
-        </w:rPr>
-        <w:t xml:space="preserve"> </w:t>
-      </w:r>
-      <w:proofErr w:type="spellStart"/>
-      <w:r>
-        <w:rPr>
-          <w:rFonts w:hint="eastAsia"/>
-        </w:rPr>
-        <w:t>check?paragraph</w:t>
-      </w:r>
-      <w:proofErr w:type="spellEnd"/>
-      <w:r>
-        <w:rPr>
-          <w:rFonts w:hint="eastAsia"/>
-        </w:rPr>
-        <w:t>=</w:t>
-      </w:r>
-      <w:r>
-        <w:t>…</w:t>
-      </w:r>
-    </w:p>
-    <w:p>
-      <w:r>
-        <w:rPr>
-          <w:rFonts w:hint="eastAsia"/>
-        </w:rPr>
-        <w:t>将返回一个</w:t>
-      </w:r>
-      <w:r>
-        <w:rPr>
-          <w:rFonts w:hint="eastAsia"/>
-        </w:rPr>
-        <w:t>JSON</w:t>
-      </w:r>
-      <w:r>
-        <w:rPr>
-          <w:rFonts w:hint="eastAsia"/>
-        </w:rPr>
-        <w:t>数组，数组的每个元素对应一个疑似抄袭的段落：</w:t>
-      </w:r>
-    </w:p>
-    <w:p>
-      <w:r>
-        <w:t>[{"articleId":1,"hittedContentAnalizerTypes"</w:t>
-      </w:r>
-      <w:proofErr w:type="gramStart"/>
-      <w:r>
-        <w:t>:[</w:t>
-      </w:r>
-      <w:proofErr w:type="gramEnd"/>
-      <w:r>
-        <w:t>"SimpleContentAnalizerWithSimpleTokenizer","BagOfWordsContentAnalizerWithOpenNLPTokenizer"],"paragraphContent":"some test, one line one paragraph.","paragraphId":0}]</w:t>
-      </w:r>
-    </w:p>
-    <w:p>
-      <w:r>
-        <w:rPr>
-          <w:rFonts w:hint="eastAsia"/>
-        </w:rPr>
-        <w:t>字段含义：</w:t>
-      </w:r>
-    </w:p>
-    <w:p>
-      <w:proofErr w:type="spellStart"/>
-      <w:proofErr w:type="gramStart"/>
-      <w:r>
-        <w:t>articleId</w:t>
-      </w:r>
-      <w:proofErr w:type="spellEnd"/>
-      <w:proofErr w:type="gramEnd"/>
-      <w:r>
-        <w:rPr>
-          <w:rFonts w:hint="eastAsia"/>
-        </w:rPr>
-        <w:t xml:space="preserve">: </w:t>
-      </w:r>
-      <w:r>
-        <w:rPr>
-          <w:rFonts w:hint="eastAsia"/>
-        </w:rPr>
-        <w:t>论文</w:t>
-      </w:r>
-      <w:r>
-        <w:rPr>
-          <w:rFonts w:hint="eastAsia"/>
-        </w:rPr>
-        <w:t>ID</w:t>
-      </w:r>
-    </w:p>
-    <w:p>
-      <w:proofErr w:type="spellStart"/>
-      <w:proofErr w:type="gramStart"/>
-      <w:r>
-        <w:t>paragraphId</w:t>
-      </w:r>
-      <w:proofErr w:type="spellEnd"/>
-      <w:r>
-        <w:rPr>
-          <w:rFonts w:hint="eastAsia"/>
-        </w:rPr>
-        <w:t>:</w:t>
-      </w:r>
-      <w:proofErr w:type="gramEnd"/>
-      <w:r>
-        <w:rPr>
-          <w:rFonts w:hint="eastAsia"/>
-        </w:rPr>
-        <w:t>段落</w:t>
-      </w:r>
-      <w:r>
-        <w:rPr>
-          <w:rFonts w:hint="eastAsia"/>
-        </w:rPr>
-        <w:t>ID</w:t>
-      </w:r>
-    </w:p>
-    <w:p>
-      <w:proofErr w:type="spellStart"/>
-      <w:r>
-        <w:lastRenderedPageBreak/>
-        <w:t>paragraphContent</w:t>
-      </w:r>
-      <w:proofErr w:type="spellEnd"/>
-      <w:r>
-        <w:rPr>
-          <w:rFonts w:hint="eastAsia"/>
-        </w:rPr>
-        <w:t>：段落文本</w:t>
-      </w:r>
-    </w:p>
-    <w:p>
-      <w:pPr>
-        <w:rPr>
-          <w:ins w:id="93" w:author="Liu, Xiaohua" w:date="2015-08-01T21:37:00Z"/>
-        </w:rPr>
-      </w:pPr>
-      <w:proofErr w:type="spellStart"/>
-      <w:r>
-        <w:t>hittedContentAnalizerTypes</w:t>
-      </w:r>
-      <w:proofErr w:type="spellEnd"/>
-      <w:r>
-        <w:rPr>
-          <w:rFonts w:hint="eastAsia"/>
-        </w:rPr>
-        <w:t>：命中的指纹类别列表</w:t>
-      </w:r>
-    </w:p>
-    <w:p>
-      <w:pPr>
-        <w:rPr>
-          <w:ins w:id="94" w:author="Liu, Xiaohua" w:date="2015-08-01T21:37:00Z"/>
-        </w:rPr>
-      </w:pPr>
-      <w:ins w:id="95" w:author="Liu, Xiaohua" w:date="2015-08-01T21:37:00Z">
-        <w:r>
-          <w:rPr>
-            <w:rFonts w:hint="eastAsia"/>
-          </w:rPr>
-          <w:t>说明</w:t>
-        </w:r>
-        <w:r>
-          <w:t>：</w:t>
-        </w:r>
-        <w:r>
-          <w:rPr>
-            <w:rFonts w:hint="eastAsia"/>
-          </w:rPr>
-          <w:t>为</w:t>
-        </w:r>
-        <w:r>
-          <w:t>改变缺省端口</w:t>
-        </w:r>
-        <w:r>
-          <w:t>8080</w:t>
-        </w:r>
-        <w:r>
-          <w:t>，可以定义如下的环境变量：</w:t>
+        <w:r>
+          <w:rPr>
+            <w:rStyle w:val="Hyperlink"/>
+          </w:rPr>
+          <w:fldChar w:fldCharType="end"/>
+        </w:r>
+        <w:r>
+          <w:t>.</w:t>
         </w:r>
       </w:ins>
-    </w:p>
-    <w:p>
-      <w:pPr>
-        <w:rPr>
-          <w:rFonts w:hint="eastAsia"/>
-        </w:rPr>
-      </w:pPr>
-      <w:proofErr w:type="gramStart"/>
-      <w:ins w:id="96" w:author="Liu, Xiaohua" w:date="2015-08-01T21:37:00Z">
-        <w:r>
-          <w:t>export</w:t>
-        </w:r>
-        <w:proofErr w:type="gramEnd"/>
-        <w:r>
-          <w:t xml:space="preserve"> </w:t>
-        </w:r>
-      </w:ins>
-      <w:proofErr w:type="spellStart"/>
-      <w:ins w:id="97" w:author="Liu, Xiaohua" w:date="2015-08-01T21:38:00Z">
-        <w:r>
-          <w:t>PlagiarismCheckerServicePortNumber</w:t>
-        </w:r>
-        <w:proofErr w:type="spellEnd"/>
-        <w:r>
-          <w:t xml:space="preserve">=88888; </w:t>
-        </w:r>
-        <w:proofErr w:type="spellStart"/>
-        <w:r>
-          <w:t>gradle</w:t>
-        </w:r>
-        <w:proofErr w:type="spellEnd"/>
-        <w:r>
-          <w:t xml:space="preserve"> startService</w:t>
-        </w:r>
-        <w:r>
-          <w:t>….</w:t>
-        </w:r>
-      </w:ins>
-      <w:bookmarkStart w:id="98" w:name="_GoBack"/>
-      <w:bookmarkEnd w:id="98"/>
+      <w:bookmarkStart w:id="138" w:name="_GoBack"/>
+      <w:bookmarkEnd w:id="138"/>
     </w:p>
     <w:sectPr>
       <w:pgSz w:w="12240" w:h="15840"/>
@@ -5149,6 +5624,24 @@
       <w:szCs w:val="16"/>
     </w:rPr>
   </w:style>
+  <w:style w:type="character" w:styleId="HTMLCode">
+    <w:name w:val="HTML Code"/>
+    <w:basedOn w:val="DefaultParagraphFont"/>
+    <w:uiPriority w:val="99"/>
+    <w:semiHidden/>
+    <w:unhideWhenUsed/>
+    <w:rsid w:val="0030152C"/>
+    <w:rPr>
+      <w:rFonts w:ascii="Courier New" w:eastAsia="Times New Roman" w:hAnsi="Courier New" w:cs="Courier New"/>
+      <w:sz w:val="20"/>
+      <w:szCs w:val="20"/>
+    </w:rPr>
+  </w:style>
+  <w:style w:type="character" w:customStyle="1" w:styleId="hljs-comment">
+    <w:name w:val="hljs-comment"/>
+    <w:basedOn w:val="DefaultParagraphFont"/>
+    <w:rsid w:val="0030152C"/>
+  </w:style>
 </w:styles>
 </file>
 

</xml_diff>

<commit_message>
updated test check service with browser
</commit_message>
<xml_diff>
--- a/PlagiarismChecker/doc/RepeatedTextChecker-manual-chinese-version.docx
+++ b/PlagiarismChecker/doc/RepeatedTextChecker-manual-chinese-version.docx
@@ -957,13 +957,7 @@
         <w:proofErr w:type="spellEnd"/>
       </w:ins>
     </w:p>
-    <w:p>
-      <w:pPr>
-        <w:rPr>
-          <w:rFonts w:hint="eastAsia"/>
-        </w:rPr>
-      </w:pPr>
-    </w:p>
+    <w:p/>
     <w:p>
       <w:pPr>
         <w:pStyle w:val="Heading2"/>
@@ -4335,13 +4329,9 @@
       <w:pPr>
         <w:rPr>
           <w:ins w:id="114" w:author="Liu, Xiaohua" w:date="2015-08-01T23:55:00Z"/>
-          <w:rFonts w:hint="eastAsia"/>
-        </w:rPr>
-        <w:pPrChange w:id="115" w:author="Liu, Xiaohua" w:date="2015-08-01T23:52:00Z">
-          <w:pPr/>
-        </w:pPrChange>
-      </w:pPr>
-      <w:ins w:id="116" w:author="Liu, Xiaohua" w:date="2015-08-01T23:55:00Z">
+        </w:rPr>
+      </w:pPr>
+      <w:ins w:id="115" w:author="Liu, Xiaohua" w:date="2015-08-01T23:55:00Z">
         <w:r>
           <w:rPr>
             <w:rFonts w:hint="eastAsia"/>
@@ -4356,15 +4346,12 @@
     <w:p>
       <w:pPr>
         <w:rPr>
-          <w:ins w:id="117" w:author="Liu, Xiaohua" w:date="2015-08-01T23:52:00Z"/>
-        </w:rPr>
-        <w:pPrChange w:id="118" w:author="Liu, Xiaohua" w:date="2015-08-01T23:52:00Z">
-          <w:pPr/>
-        </w:pPrChange>
+          <w:ins w:id="116" w:author="Liu, Xiaohua" w:date="2015-08-01T23:52:00Z"/>
+        </w:rPr>
       </w:pPr>
       <w:proofErr w:type="spellStart"/>
       <w:proofErr w:type="gramStart"/>
-      <w:ins w:id="119" w:author="Liu, Xiaohua" w:date="2015-08-01T23:52:00Z">
+      <w:ins w:id="117" w:author="Liu, Xiaohua" w:date="2015-08-01T23:52:00Z">
         <w:r>
           <w:t>sudo</w:t>
         </w:r>
@@ -4394,14 +4381,11 @@
     <w:p>
       <w:pPr>
         <w:rPr>
-          <w:ins w:id="120" w:author="Liu, Xiaohua" w:date="2015-08-01T23:54:00Z"/>
-        </w:rPr>
-        <w:pPrChange w:id="121" w:author="Liu, Xiaohua" w:date="2015-08-01T23:52:00Z">
-          <w:pPr/>
-        </w:pPrChange>
+          <w:ins w:id="118" w:author="Liu, Xiaohua" w:date="2015-08-01T23:54:00Z"/>
+        </w:rPr>
       </w:pPr>
       <w:proofErr w:type="gramStart"/>
-      <w:ins w:id="122" w:author="Liu, Xiaohua" w:date="2015-08-01T23:53:00Z">
+      <w:ins w:id="119" w:author="Liu, Xiaohua" w:date="2015-08-01T23:53:00Z">
         <w:r>
           <w:t>cd</w:t>
         </w:r>
@@ -4427,13 +4411,10 @@
     <w:p>
       <w:pPr>
         <w:rPr>
-          <w:ins w:id="123" w:author="Liu, Xiaohua" w:date="2015-08-01T23:55:00Z"/>
-        </w:rPr>
-        <w:pPrChange w:id="124" w:author="Liu, Xiaohua" w:date="2015-08-01T23:52:00Z">
-          <w:pPr/>
-        </w:pPrChange>
-      </w:pPr>
-      <w:ins w:id="125" w:author="Liu, Xiaohua" w:date="2015-08-01T23:54:00Z">
+          <w:ins w:id="120" w:author="Liu, Xiaohua" w:date="2015-08-01T23:55:00Z"/>
+        </w:rPr>
+      </w:pPr>
+      <w:ins w:id="121" w:author="Liu, Xiaohua" w:date="2015-08-01T23:54:00Z">
         <w:r>
           <w:rPr>
             <w:rFonts w:hint="eastAsia"/>
@@ -4465,7 +4446,7 @@
           <w:t>8080</w:t>
         </w:r>
       </w:ins>
-      <w:ins w:id="126" w:author="Liu, Xiaohua" w:date="2015-08-01T23:55:00Z">
+      <w:ins w:id="122" w:author="Liu, Xiaohua" w:date="2015-08-01T23:55:00Z">
         <w:r>
           <w:rPr>
             <w:rFonts w:hint="eastAsia"/>
@@ -4486,14 +4467,10 @@
     <w:p>
       <w:pPr>
         <w:rPr>
-          <w:ins w:id="127" w:author="Liu, Xiaohua" w:date="2015-08-01T23:53:00Z"/>
-          <w:rFonts w:hint="eastAsia"/>
-        </w:rPr>
-        <w:pPrChange w:id="128" w:author="Liu, Xiaohua" w:date="2015-08-01T23:52:00Z">
-          <w:pPr/>
-        </w:pPrChange>
-      </w:pPr>
-      <w:ins w:id="129" w:author="Liu, Xiaohua" w:date="2015-08-01T23:55:00Z">
+          <w:ins w:id="123" w:author="Liu, Xiaohua" w:date="2015-08-01T23:53:00Z"/>
+        </w:rPr>
+      </w:pPr>
+      <w:ins w:id="124" w:author="Liu, Xiaohua" w:date="2015-08-01T23:55:00Z">
         <w:r>
           <w:rPr>
             <w:rFonts w:hint="eastAsia"/>
@@ -4508,14 +4485,11 @@
     <w:p>
       <w:pPr>
         <w:rPr>
-          <w:ins w:id="130" w:author="Liu, Xiaohua" w:date="2015-08-01T23:53:00Z"/>
-        </w:rPr>
-        <w:pPrChange w:id="131" w:author="Liu, Xiaohua" w:date="2015-08-01T23:52:00Z">
-          <w:pPr/>
-        </w:pPrChange>
-      </w:pPr>
-      <w:proofErr w:type="spellStart"/>
-      <w:ins w:id="132" w:author="Liu, Xiaohua" w:date="2015-08-01T23:53:00Z">
+          <w:ins w:id="125" w:author="Liu, Xiaohua" w:date="2015-08-01T23:53:00Z"/>
+        </w:rPr>
+      </w:pPr>
+      <w:proofErr w:type="spellStart"/>
+      <w:ins w:id="126" w:author="Liu, Xiaohua" w:date="2015-08-01T23:53:00Z">
         <w:r>
           <w:t>gradle</w:t>
         </w:r>
@@ -4560,13 +4534,11 @@
     <w:p>
       <w:pPr>
         <w:rPr>
-          <w:rFonts w:hint="eastAsia"/>
-        </w:rPr>
-        <w:pPrChange w:id="133" w:author="Liu, Xiaohua" w:date="2015-08-01T23:52:00Z">
-          <w:pPr/>
-        </w:pPrChange>
-      </w:pPr>
-      <w:ins w:id="134" w:author="Liu, Xiaohua" w:date="2015-08-01T23:53:00Z">
+          <w:ins w:id="127" w:author="Liu, Xiaohua" w:date="2015-08-02T00:09:00Z"/>
+          <w:rFonts w:hint="eastAsia"/>
+        </w:rPr>
+      </w:pPr>
+      <w:ins w:id="128" w:author="Liu, Xiaohua" w:date="2015-08-01T23:53:00Z">
         <w:r>
           <w:rPr>
             <w:rFonts w:hint="eastAsia"/>
@@ -4574,7 +4546,7 @@
           <w:t>然后</w:t>
         </w:r>
       </w:ins>
-      <w:ins w:id="135" w:author="Liu, Xiaohua" w:date="2015-08-01T23:54:00Z">
+      <w:ins w:id="129" w:author="Liu, Xiaohua" w:date="2015-08-01T23:54:00Z">
         <w:r>
           <w:rPr>
             <w:rFonts w:hint="eastAsia"/>
@@ -4585,17 +4557,38 @@
           <w:t>宿主机器</w:t>
         </w:r>
       </w:ins>
-      <w:ins w:id="136" w:author="Liu, Xiaohua" w:date="2015-08-01T23:53:00Z">
+      <w:ins w:id="130" w:author="Liu, Xiaohua" w:date="2015-08-01T23:53:00Z">
         <w:r>
           <w:t>打开浏览器，输入</w:t>
         </w:r>
       </w:ins>
-      <w:ins w:id="137" w:author="Liu, Xiaohua" w:date="2015-08-01T23:54:00Z">
+      <w:ins w:id="131" w:author="Liu, Xiaohua" w:date="2015-08-02T00:09:00Z">
+        <w:r>
+          <w:rPr>
+            <w:rFonts w:hint="eastAsia"/>
+          </w:rPr>
+          <w:t>:</w:t>
+        </w:r>
+      </w:ins>
+    </w:p>
+    <w:p>
+      <w:pPr>
+        <w:rPr>
+          <w:ins w:id="132" w:author="Liu, Xiaohua" w:date="2015-08-02T00:09:00Z"/>
+        </w:rPr>
+      </w:pPr>
+      <w:ins w:id="133" w:author="Liu, Xiaohua" w:date="2015-08-02T00:09:00Z">
         <w:r>
           <w:fldChar w:fldCharType="begin"/>
         </w:r>
         <w:r>
-          <w:instrText xml:space="preserve"> HYPERLINK "http://localhost:8080/check?paragraph=some%20test,%20one%20line%20one%20paragraph" </w:instrText>
+          <w:instrText xml:space="preserve"> HYPERLINK "</w:instrText>
+        </w:r>
+        <w:r>
+          <w:instrText>http://localhost:8080/check?paragraph=There%20are%20no%20analogous%20breeding%20criteria%20for%20animal%20behavioral%20or%20performance%20traits%20such%20as%20bucking;%20however,%20the%20same%20concept%20could%20be%20utilized%20to%20selectively%20breed%20for%20certain%20behavioral%20characteristics</w:instrText>
+        </w:r>
+        <w:r>
+          <w:instrText xml:space="preserve">" </w:instrText>
         </w:r>
         <w:r>
           <w:fldChar w:fldCharType="separate"/>
@@ -4604,20 +4597,60 @@
           <w:rPr>
             <w:rStyle w:val="Hyperlink"/>
           </w:rPr>
-          <w:t>http://localhost:8080/check?paragraph=some%20test,%20one%20line%20one%20paragraph</w:t>
-        </w:r>
-        <w:r>
-          <w:rPr>
-            <w:rStyle w:val="Hyperlink"/>
-          </w:rPr>
+          <w:t>http://localhost:8080/check?paragraph=There%20are%20no%20analogous%20breeding%20criteria%20for%20animal%20behavioral%20or%20performance%20traits%20such%20as%20bucking;%20however,%20the%20same%20concept%20could%20be%20utilized%20to%20selectively%20breed%20for%20certain%20behavioral%20characteristics</w:t>
+        </w:r>
+        <w:r>
           <w:fldChar w:fldCharType="end"/>
         </w:r>
         <w:r>
           <w:t>.</w:t>
         </w:r>
       </w:ins>
-      <w:bookmarkStart w:id="138" w:name="_GoBack"/>
-      <w:bookmarkEnd w:id="138"/>
+    </w:p>
+    <w:p>
+      <w:pPr>
+        <w:rPr>
+          <w:ins w:id="134" w:author="Liu, Xiaohua" w:date="2015-08-02T00:09:00Z"/>
+          <w:rFonts w:hint="eastAsia"/>
+        </w:rPr>
+      </w:pPr>
+      <w:ins w:id="135" w:author="Liu, Xiaohua" w:date="2015-08-02T00:09:00Z">
+        <w:r>
+          <w:rPr>
+            <w:rFonts w:hint="eastAsia"/>
+          </w:rPr>
+          <w:t>浏览器会</w:t>
+        </w:r>
+        <w:r>
+          <w:t>看到下面的内容：</w:t>
+        </w:r>
+        <w:bookmarkStart w:id="136" w:name="_GoBack"/>
+        <w:bookmarkEnd w:id="136"/>
+      </w:ins>
+    </w:p>
+    <w:p>
+      <w:pPr>
+        <w:rPr>
+          <w:rFonts w:hint="eastAsia"/>
+        </w:rPr>
+      </w:pPr>
+      <w:ins w:id="137" w:author="Liu, Xiaohua" w:date="2015-08-02T00:09:00Z">
+        <w:r>
+          <w:t>[{"articleId":1003,"hittedContentAnalizerTypes"</w:t>
+        </w:r>
+        <w:proofErr w:type="gramStart"/>
+        <w:r>
+          <w:t>:[</w:t>
+        </w:r>
+        <w:proofErr w:type="gramEnd"/>
+        <w:r>
+          <w:t xml:space="preserve">"SegmentContentAnalizerWithSimpleSegmentSplitter"],"paragraphContent":"This semen is selected from bulls that have been bred through selective breeding experiments and their BW is demonstrated through the production ratios achieved by their stock relative to other bulls.  There are no analogous breeding criteria for animal behavioral or performance traits such as bucking; however, the same concept could be utilized to selectively breed for certain </w:t>
+        </w:r>
+        <w:r>
+          <w:lastRenderedPageBreak/>
+          <w:t>behavioral characteristics.  In order to selectively breed cattle for bull riding, an understanding of the factors that influence bucking behavior is required.","paragraphId":11}]</w:t>
+        </w:r>
+      </w:ins>
     </w:p>
     <w:sectPr>
       <w:pgSz w:w="12240" w:h="15840"/>

</xml_diff>